<commit_message>
Change identation in IDE
</commit_message>
<xml_diff>
--- a/lineamientos-desarrollo/eclipse/configuracion-workspace.docx
+++ b/lineamientos-desarrollo/eclipse/configuracion-workspace.docx
@@ -1,6 +1,6 @@
 
 <file path=word/document.xml><?xml version="1.0" encoding="utf-8"?>
-<w:document xmlns:wpc="http://schemas.microsoft.com/office/word/2010/wordprocessingCanvas" xmlns:mo="http://schemas.microsoft.com/office/mac/office/2008/main" xmlns:mc="http://schemas.openxmlformats.org/markup-compatibility/2006" xmlns:mv="urn:schemas-microsoft-com:mac:vml" xmlns:o="urn:schemas-microsoft-com:office:office" xmlns:r="http://schemas.openxmlformats.org/officeDocument/2006/relationships" xmlns:m="http://schemas.openxmlformats.org/officeDocument/2006/math" xmlns:v="urn:schemas-microsoft-com:vml" xmlns:wp14="http://schemas.microsoft.com/office/word/2010/wordprocessingDrawing" xmlns:wp="http://schemas.openxmlformats.org/drawingml/2006/wordprocessingDrawing" xmlns:w10="urn:schemas-microsoft-com:office:word" xmlns:w="http://schemas.openxmlformats.org/wordprocessingml/2006/main" xmlns:w14="http://schemas.microsoft.com/office/word/2010/wordml" xmlns:w15="http://schemas.microsoft.com/office/word/2012/wordml" xmlns:wpg="http://schemas.microsoft.com/office/word/2010/wordprocessingGroup" xmlns:wpi="http://schemas.microsoft.com/office/word/2010/wordprocessingInk" xmlns:wne="http://schemas.microsoft.com/office/word/2006/wordml" xmlns:wps="http://schemas.microsoft.com/office/word/2010/wordprocessingShape" mc:Ignorable="w14 w15 wp14">
+<w:document xmlns:wpc="http://schemas.microsoft.com/office/word/2010/wordprocessingCanvas" xmlns:cx="http://schemas.microsoft.com/office/drawing/2014/chartex" xmlns:cx1="http://schemas.microsoft.com/office/drawing/2015/9/8/chartex" xmlns:cx2="http://schemas.microsoft.com/office/drawing/2015/10/21/chartex" xmlns:cx3="http://schemas.microsoft.com/office/drawing/2016/5/9/chartex" xmlns:cx4="http://schemas.microsoft.com/office/drawing/2016/5/10/chartex" xmlns:cx5="http://schemas.microsoft.com/office/drawing/2016/5/11/chartex" xmlns:cx6="http://schemas.microsoft.com/office/drawing/2016/5/12/chartex" xmlns:cx7="http://schemas.microsoft.com/office/drawing/2016/5/13/chartex" xmlns:cx8="http://schemas.microsoft.com/office/drawing/2016/5/14/chartex" xmlns:mc="http://schemas.openxmlformats.org/markup-compatibility/2006" xmlns:aink="http://schemas.microsoft.com/office/drawing/2016/ink" xmlns:am3d="http://schemas.microsoft.com/office/drawing/2017/model3d" xmlns:o="urn:schemas-microsoft-com:office:office" xmlns:r="http://schemas.openxmlformats.org/officeDocument/2006/relationships" xmlns:m="http://schemas.openxmlformats.org/officeDocument/2006/math" xmlns:v="urn:schemas-microsoft-com:vml" xmlns:wp14="http://schemas.microsoft.com/office/word/2010/wordprocessingDrawing" xmlns:wp="http://schemas.openxmlformats.org/drawingml/2006/wordprocessingDrawing" xmlns:w10="urn:schemas-microsoft-com:office:word" xmlns:w="http://schemas.openxmlformats.org/wordprocessingml/2006/main" xmlns:w14="http://schemas.microsoft.com/office/word/2010/wordml" xmlns:w15="http://schemas.microsoft.com/office/word/2012/wordml" xmlns:w16cid="http://schemas.microsoft.com/office/word/2016/wordml/cid" xmlns:w16se="http://schemas.microsoft.com/office/word/2015/wordml/symex" xmlns:wpg="http://schemas.microsoft.com/office/word/2010/wordprocessingGroup" xmlns:wpi="http://schemas.microsoft.com/office/word/2010/wordprocessingInk" xmlns:wne="http://schemas.microsoft.com/office/word/2006/wordml" xmlns:wps="http://schemas.microsoft.com/office/word/2010/wordprocessingShape" mc:Ignorable="w14 w15 w16se w16cid wp14">
   <w:body>
     <w:p>
       <w:pPr>
@@ -480,6 +480,8 @@
       <w:r>
         <w:t>Indentación</w:t>
       </w:r>
+      <w:bookmarkStart w:id="0" w:name="_GoBack"/>
+      <w:bookmarkEnd w:id="0"/>
     </w:p>
     <w:p/>
     <w:p>
@@ -512,13 +514,12 @@
       <w:r>
         <w:rPr>
           <w:noProof/>
-          <w:lang w:val="es-ES_tradnl" w:eastAsia="es-ES_tradnl"/>
         </w:rPr>
         <w:drawing>
-          <wp:inline distT="0" distB="0" distL="0" distR="0" wp14:anchorId="4558F023" wp14:editId="5935E03F">
-            <wp:extent cx="4619625" cy="5153025"/>
-            <wp:effectExtent l="0" t="0" r="9525" b="9525"/>
-            <wp:docPr id="19" name="Imagen 19"/>
+          <wp:inline distT="0" distB="0" distL="0" distR="0" wp14:anchorId="0B0D7802" wp14:editId="61EF9CB2">
+            <wp:extent cx="4714875" cy="1257300"/>
+            <wp:effectExtent l="0" t="0" r="9525" b="0"/>
+            <wp:docPr id="7" name="Imagen 7"/>
             <wp:cNvGraphicFramePr>
               <a:graphicFrameLocks xmlns:a="http://schemas.openxmlformats.org/drawingml/2006/main" noChangeAspect="1"/>
             </wp:cNvGraphicFramePr>
@@ -526,7 +527,7 @@
               <a:graphicData uri="http://schemas.openxmlformats.org/drawingml/2006/picture">
                 <pic:pic xmlns:pic="http://schemas.openxmlformats.org/drawingml/2006/picture">
                   <pic:nvPicPr>
-                    <pic:cNvPr id="19" name="Captura de pantalla 2018-04-25 a la(s) 18.54.32.png"/>
+                    <pic:cNvPr id="7" name="Captura de pantalla 2019-01-03 a la(s) 13.20.49.png"/>
                     <pic:cNvPicPr/>
                   </pic:nvPicPr>
                   <pic:blipFill>
@@ -544,7 +545,7 @@
                   <pic:spPr>
                     <a:xfrm>
                       <a:off x="0" y="0"/>
-                      <a:ext cx="4619625" cy="5153025"/>
+                      <a:ext cx="4714875" cy="1257300"/>
                     </a:xfrm>
                     <a:prstGeom prst="rect">
                       <a:avLst/>
@@ -653,7 +654,6 @@
     <w:p/>
     <w:p>
       <w:r>
-        <w:lastRenderedPageBreak/>
         <w:t>Assignments:</w:t>
       </w:r>
     </w:p>
@@ -759,6 +759,7 @@
           <w:noProof/>
           <w:lang w:val="es-ES_tradnl" w:eastAsia="es-ES_tradnl"/>
         </w:rPr>
+        <w:lastRenderedPageBreak/>
         <w:drawing>
           <wp:inline distT="0" distB="0" distL="0" distR="0" wp14:anchorId="4E731C8B" wp14:editId="37A4FE3A">
             <wp:extent cx="4505325" cy="2619375"/>
@@ -874,7 +875,6 @@
           <w:noProof/>
           <w:lang w:val="es-ES_tradnl" w:eastAsia="es-ES_tradnl"/>
         </w:rPr>
-        <w:lastRenderedPageBreak/>
         <w:drawing>
           <wp:inline distT="0" distB="0" distL="0" distR="0" wp14:anchorId="6F63E862" wp14:editId="24F4D70B">
             <wp:extent cx="4572000" cy="1781175"/>
@@ -1071,6 +1071,7 @@
         <w:pStyle w:val="Ttulo2"/>
       </w:pPr>
       <w:r>
+        <w:lastRenderedPageBreak/>
         <w:t>Encabezado de la clase.</w:t>
       </w:r>
     </w:p>
@@ -1915,7 +1916,6 @@
           <w:color w:val="638FC5"/>
           <w:szCs w:val="18"/>
         </w:rPr>
-        <w:lastRenderedPageBreak/>
         <w:t xml:space="preserve"> *  TODO [</w:t>
       </w:r>
       <w:r>
@@ -2322,6 +2322,7 @@
           <w:szCs w:val="18"/>
           <w:lang w:val="en-US"/>
         </w:rPr>
+        <w:lastRenderedPageBreak/>
         <w:t xml:space="preserve"> *</w:t>
       </w:r>
       <w:r>
@@ -2609,7 +2610,6 @@
           <w:noProof/>
           <w:lang w:val="es-ES_tradnl" w:eastAsia="es-ES_tradnl"/>
         </w:rPr>
-        <w:lastRenderedPageBreak/>
         <w:drawing>
           <wp:inline distT="0" distB="0" distL="0" distR="0" wp14:anchorId="748BC489" wp14:editId="1C967680">
             <wp:extent cx="6038850" cy="4562475"/>
@@ -2820,7 +2820,6 @@
       <w:pPr>
         <w:jc w:val="center"/>
       </w:pPr>
-      <w:bookmarkStart w:id="0" w:name="_GoBack"/>
       <w:r>
         <w:rPr>
           <w:noProof/>
@@ -2868,7 +2867,6 @@
           </wp:inline>
         </w:drawing>
       </w:r>
-      <w:bookmarkEnd w:id="0"/>
     </w:p>
     <w:p>
       <w:pPr>
@@ -3658,7 +3656,7 @@
 </file>
 
 <file path=word/endnotes.xml><?xml version="1.0" encoding="utf-8"?>
-<w:endnotes xmlns:wpc="http://schemas.microsoft.com/office/word/2010/wordprocessingCanvas" xmlns:mo="http://schemas.microsoft.com/office/mac/office/2008/main" xmlns:mc="http://schemas.openxmlformats.org/markup-compatibility/2006" xmlns:mv="urn:schemas-microsoft-com:mac:vml" xmlns:o="urn:schemas-microsoft-com:office:office" xmlns:r="http://schemas.openxmlformats.org/officeDocument/2006/relationships" xmlns:m="http://schemas.openxmlformats.org/officeDocument/2006/math" xmlns:v="urn:schemas-microsoft-com:vml" xmlns:wp14="http://schemas.microsoft.com/office/word/2010/wordprocessingDrawing" xmlns:wp="http://schemas.openxmlformats.org/drawingml/2006/wordprocessingDrawing" xmlns:w10="urn:schemas-microsoft-com:office:word" xmlns:w="http://schemas.openxmlformats.org/wordprocessingml/2006/main" xmlns:w14="http://schemas.microsoft.com/office/word/2010/wordml" xmlns:w15="http://schemas.microsoft.com/office/word/2012/wordml" xmlns:wpg="http://schemas.microsoft.com/office/word/2010/wordprocessingGroup" xmlns:wpi="http://schemas.microsoft.com/office/word/2010/wordprocessingInk" xmlns:wne="http://schemas.microsoft.com/office/word/2006/wordml" xmlns:wps="http://schemas.microsoft.com/office/word/2010/wordprocessingShape" mc:Ignorable="w14 w15 wp14">
+<w:endnotes xmlns:wpc="http://schemas.microsoft.com/office/word/2010/wordprocessingCanvas" xmlns:cx="http://schemas.microsoft.com/office/drawing/2014/chartex" xmlns:cx1="http://schemas.microsoft.com/office/drawing/2015/9/8/chartex" xmlns:cx2="http://schemas.microsoft.com/office/drawing/2015/10/21/chartex" xmlns:cx3="http://schemas.microsoft.com/office/drawing/2016/5/9/chartex" xmlns:cx4="http://schemas.microsoft.com/office/drawing/2016/5/10/chartex" xmlns:cx5="http://schemas.microsoft.com/office/drawing/2016/5/11/chartex" xmlns:cx6="http://schemas.microsoft.com/office/drawing/2016/5/12/chartex" xmlns:cx7="http://schemas.microsoft.com/office/drawing/2016/5/13/chartex" xmlns:cx8="http://schemas.microsoft.com/office/drawing/2016/5/14/chartex" xmlns:mc="http://schemas.openxmlformats.org/markup-compatibility/2006" xmlns:aink="http://schemas.microsoft.com/office/drawing/2016/ink" xmlns:am3d="http://schemas.microsoft.com/office/drawing/2017/model3d" xmlns:o="urn:schemas-microsoft-com:office:office" xmlns:r="http://schemas.openxmlformats.org/officeDocument/2006/relationships" xmlns:m="http://schemas.openxmlformats.org/officeDocument/2006/math" xmlns:v="urn:schemas-microsoft-com:vml" xmlns:wp14="http://schemas.microsoft.com/office/word/2010/wordprocessingDrawing" xmlns:wp="http://schemas.openxmlformats.org/drawingml/2006/wordprocessingDrawing" xmlns:w10="urn:schemas-microsoft-com:office:word" xmlns:w="http://schemas.openxmlformats.org/wordprocessingml/2006/main" xmlns:w14="http://schemas.microsoft.com/office/word/2010/wordml" xmlns:w15="http://schemas.microsoft.com/office/word/2012/wordml" xmlns:w16cid="http://schemas.microsoft.com/office/word/2016/wordml/cid" xmlns:w16se="http://schemas.microsoft.com/office/word/2015/wordml/symex" xmlns:wpg="http://schemas.microsoft.com/office/word/2010/wordprocessingGroup" xmlns:wpi="http://schemas.microsoft.com/office/word/2010/wordprocessingInk" xmlns:wne="http://schemas.microsoft.com/office/word/2006/wordml" xmlns:wps="http://schemas.microsoft.com/office/word/2010/wordprocessingShape" mc:Ignorable="w14 w15 w16se w16cid wp14">
   <w:endnote w:type="separator" w:id="-1">
     <w:p>
       <w:pPr>
@@ -3683,7 +3681,7 @@
 </file>
 
 <file path=word/footer1.xml><?xml version="1.0" encoding="utf-8"?>
-<w:ftr xmlns:wpc="http://schemas.microsoft.com/office/word/2010/wordprocessingCanvas" xmlns:mo="http://schemas.microsoft.com/office/mac/office/2008/main" xmlns:mc="http://schemas.openxmlformats.org/markup-compatibility/2006" xmlns:mv="urn:schemas-microsoft-com:mac:vml" xmlns:o="urn:schemas-microsoft-com:office:office" xmlns:r="http://schemas.openxmlformats.org/officeDocument/2006/relationships" xmlns:m="http://schemas.openxmlformats.org/officeDocument/2006/math" xmlns:v="urn:schemas-microsoft-com:vml" xmlns:wp14="http://schemas.microsoft.com/office/word/2010/wordprocessingDrawing" xmlns:wp="http://schemas.openxmlformats.org/drawingml/2006/wordprocessingDrawing" xmlns:w10="urn:schemas-microsoft-com:office:word" xmlns:w="http://schemas.openxmlformats.org/wordprocessingml/2006/main" xmlns:w14="http://schemas.microsoft.com/office/word/2010/wordml" xmlns:w15="http://schemas.microsoft.com/office/word/2012/wordml" xmlns:wpg="http://schemas.microsoft.com/office/word/2010/wordprocessingGroup" xmlns:wpi="http://schemas.microsoft.com/office/word/2010/wordprocessingInk" xmlns:wne="http://schemas.microsoft.com/office/word/2006/wordml" xmlns:wps="http://schemas.microsoft.com/office/word/2010/wordprocessingShape" mc:Ignorable="w14 w15 wp14">
+<w:ftr xmlns:wpc="http://schemas.microsoft.com/office/word/2010/wordprocessingCanvas" xmlns:cx="http://schemas.microsoft.com/office/drawing/2014/chartex" xmlns:cx1="http://schemas.microsoft.com/office/drawing/2015/9/8/chartex" xmlns:cx2="http://schemas.microsoft.com/office/drawing/2015/10/21/chartex" xmlns:cx3="http://schemas.microsoft.com/office/drawing/2016/5/9/chartex" xmlns:cx4="http://schemas.microsoft.com/office/drawing/2016/5/10/chartex" xmlns:cx5="http://schemas.microsoft.com/office/drawing/2016/5/11/chartex" xmlns:cx6="http://schemas.microsoft.com/office/drawing/2016/5/12/chartex" xmlns:cx7="http://schemas.microsoft.com/office/drawing/2016/5/13/chartex" xmlns:cx8="http://schemas.microsoft.com/office/drawing/2016/5/14/chartex" xmlns:mc="http://schemas.openxmlformats.org/markup-compatibility/2006" xmlns:aink="http://schemas.microsoft.com/office/drawing/2016/ink" xmlns:am3d="http://schemas.microsoft.com/office/drawing/2017/model3d" xmlns:o="urn:schemas-microsoft-com:office:office" xmlns:r="http://schemas.openxmlformats.org/officeDocument/2006/relationships" xmlns:m="http://schemas.openxmlformats.org/officeDocument/2006/math" xmlns:v="urn:schemas-microsoft-com:vml" xmlns:wp14="http://schemas.microsoft.com/office/word/2010/wordprocessingDrawing" xmlns:wp="http://schemas.openxmlformats.org/drawingml/2006/wordprocessingDrawing" xmlns:w10="urn:schemas-microsoft-com:office:word" xmlns:w="http://schemas.openxmlformats.org/wordprocessingml/2006/main" xmlns:w14="http://schemas.microsoft.com/office/word/2010/wordml" xmlns:w15="http://schemas.microsoft.com/office/word/2012/wordml" xmlns:w16cid="http://schemas.microsoft.com/office/word/2016/wordml/cid" xmlns:w16se="http://schemas.microsoft.com/office/word/2015/wordml/symex" xmlns:wpg="http://schemas.microsoft.com/office/word/2010/wordprocessingGroup" xmlns:wpi="http://schemas.microsoft.com/office/word/2010/wordprocessingInk" xmlns:wne="http://schemas.microsoft.com/office/word/2006/wordml" xmlns:wps="http://schemas.microsoft.com/office/word/2010/wordprocessingShape" mc:Ignorable="w14 w15 w16se w16cid wp14">
   <w:p>
     <w:pPr>
       <w:pStyle w:val="Piedepgina"/>
@@ -3744,7 +3742,7 @@
             </wp:anchor>
           </w:drawing>
         </mc:Choice>
-        <mc:Fallback xmlns:w16se="http://schemas.microsoft.com/office/word/2015/wordml/symex" xmlns:w16cid="http://schemas.microsoft.com/office/word/2016/wordml/cid" xmlns:am3d="http://schemas.microsoft.com/office/drawing/2017/model3d" xmlns:aink="http://schemas.microsoft.com/office/drawing/2016/ink" xmlns:cx8="http://schemas.microsoft.com/office/drawing/2016/5/14/chartex" xmlns:cx7="http://schemas.microsoft.com/office/drawing/2016/5/13/chartex" xmlns:cx6="http://schemas.microsoft.com/office/drawing/2016/5/12/chartex" xmlns:cx5="http://schemas.microsoft.com/office/drawing/2016/5/11/chartex" xmlns:cx4="http://schemas.microsoft.com/office/drawing/2016/5/10/chartex" xmlns:cx3="http://schemas.microsoft.com/office/drawing/2016/5/9/chartex" xmlns:cx2="http://schemas.microsoft.com/office/drawing/2015/10/21/chartex" xmlns:cx1="http://schemas.microsoft.com/office/drawing/2015/9/8/chartex" xmlns:cx="http://schemas.microsoft.com/office/drawing/2014/chartex">
+        <mc:Fallback xmlns:mv="urn:schemas-microsoft-com:mac:vml" xmlns:mo="http://schemas.microsoft.com/office/mac/office/2008/main">
           <w:pict>
             <v:line w14:anchorId="5506FDC0" id="Conector_x0020_recto_x0020_4" o:spid="_x0000_s1026" style="position:absolute;z-index:251660288;visibility:visible;mso-wrap-style:square;mso-wrap-distance-left:9pt;mso-wrap-distance-top:0;mso-wrap-distance-right:9pt;mso-wrap-distance-bottom:0;mso-position-horizontal:absolute;mso-position-horizontal-relative:margin;mso-position-vertical:absolute;mso-position-vertical-relative:text" from="0,.5pt" to="550.65pt,.5pt" o:gfxdata="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" strokecolor="black [3040]" strokeweight=".5pt">
               <w10:wrap anchorx="margin"/>
@@ -3828,7 +3826,7 @@
 </file>
 
 <file path=word/footer2.xml><?xml version="1.0" encoding="utf-8"?>
-<w:ftr xmlns:wpc="http://schemas.microsoft.com/office/word/2010/wordprocessingCanvas" xmlns:mo="http://schemas.microsoft.com/office/mac/office/2008/main" xmlns:mc="http://schemas.openxmlformats.org/markup-compatibility/2006" xmlns:mv="urn:schemas-microsoft-com:mac:vml" xmlns:o="urn:schemas-microsoft-com:office:office" xmlns:r="http://schemas.openxmlformats.org/officeDocument/2006/relationships" xmlns:m="http://schemas.openxmlformats.org/officeDocument/2006/math" xmlns:v="urn:schemas-microsoft-com:vml" xmlns:wp14="http://schemas.microsoft.com/office/word/2010/wordprocessingDrawing" xmlns:wp="http://schemas.openxmlformats.org/drawingml/2006/wordprocessingDrawing" xmlns:w10="urn:schemas-microsoft-com:office:word" xmlns:w="http://schemas.openxmlformats.org/wordprocessingml/2006/main" xmlns:w14="http://schemas.microsoft.com/office/word/2010/wordml" xmlns:w15="http://schemas.microsoft.com/office/word/2012/wordml" xmlns:wpg="http://schemas.microsoft.com/office/word/2010/wordprocessingGroup" xmlns:wpi="http://schemas.microsoft.com/office/word/2010/wordprocessingInk" xmlns:wne="http://schemas.microsoft.com/office/word/2006/wordml" xmlns:wps="http://schemas.microsoft.com/office/word/2010/wordprocessingShape" mc:Ignorable="w14 w15 wp14">
+<w:ftr xmlns:wpc="http://schemas.microsoft.com/office/word/2010/wordprocessingCanvas" xmlns:cx="http://schemas.microsoft.com/office/drawing/2014/chartex" xmlns:cx1="http://schemas.microsoft.com/office/drawing/2015/9/8/chartex" xmlns:cx2="http://schemas.microsoft.com/office/drawing/2015/10/21/chartex" xmlns:cx3="http://schemas.microsoft.com/office/drawing/2016/5/9/chartex" xmlns:cx4="http://schemas.microsoft.com/office/drawing/2016/5/10/chartex" xmlns:cx5="http://schemas.microsoft.com/office/drawing/2016/5/11/chartex" xmlns:cx6="http://schemas.microsoft.com/office/drawing/2016/5/12/chartex" xmlns:cx7="http://schemas.microsoft.com/office/drawing/2016/5/13/chartex" xmlns:cx8="http://schemas.microsoft.com/office/drawing/2016/5/14/chartex" xmlns:mc="http://schemas.openxmlformats.org/markup-compatibility/2006" xmlns:aink="http://schemas.microsoft.com/office/drawing/2016/ink" xmlns:am3d="http://schemas.microsoft.com/office/drawing/2017/model3d" xmlns:o="urn:schemas-microsoft-com:office:office" xmlns:r="http://schemas.openxmlformats.org/officeDocument/2006/relationships" xmlns:m="http://schemas.openxmlformats.org/officeDocument/2006/math" xmlns:v="urn:schemas-microsoft-com:vml" xmlns:wp14="http://schemas.microsoft.com/office/word/2010/wordprocessingDrawing" xmlns:wp="http://schemas.openxmlformats.org/drawingml/2006/wordprocessingDrawing" xmlns:w10="urn:schemas-microsoft-com:office:word" xmlns:w="http://schemas.openxmlformats.org/wordprocessingml/2006/main" xmlns:w14="http://schemas.microsoft.com/office/word/2010/wordml" xmlns:w15="http://schemas.microsoft.com/office/word/2012/wordml" xmlns:w16cid="http://schemas.microsoft.com/office/word/2016/wordml/cid" xmlns:w16se="http://schemas.microsoft.com/office/word/2015/wordml/symex" xmlns:wpg="http://schemas.microsoft.com/office/word/2010/wordprocessingGroup" xmlns:wpi="http://schemas.microsoft.com/office/word/2010/wordprocessingInk" xmlns:wne="http://schemas.microsoft.com/office/word/2006/wordml" xmlns:wps="http://schemas.microsoft.com/office/word/2010/wordprocessingShape" mc:Ignorable="w14 w15 w16se w16cid wp14">
   <w:p>
     <w:pPr>
       <w:pStyle w:val="Piedepgina"/>
@@ -3889,7 +3887,7 @@
             </wp:anchor>
           </w:drawing>
         </mc:Choice>
-        <mc:Fallback xmlns:w16se="http://schemas.microsoft.com/office/word/2015/wordml/symex" xmlns:w16cid="http://schemas.microsoft.com/office/word/2016/wordml/cid" xmlns:am3d="http://schemas.microsoft.com/office/drawing/2017/model3d" xmlns:aink="http://schemas.microsoft.com/office/drawing/2016/ink" xmlns:cx8="http://schemas.microsoft.com/office/drawing/2016/5/14/chartex" xmlns:cx7="http://schemas.microsoft.com/office/drawing/2016/5/13/chartex" xmlns:cx6="http://schemas.microsoft.com/office/drawing/2016/5/12/chartex" xmlns:cx5="http://schemas.microsoft.com/office/drawing/2016/5/11/chartex" xmlns:cx4="http://schemas.microsoft.com/office/drawing/2016/5/10/chartex" xmlns:cx3="http://schemas.microsoft.com/office/drawing/2016/5/9/chartex" xmlns:cx2="http://schemas.microsoft.com/office/drawing/2015/10/21/chartex" xmlns:cx1="http://schemas.microsoft.com/office/drawing/2015/9/8/chartex" xmlns:cx="http://schemas.microsoft.com/office/drawing/2014/chartex">
+        <mc:Fallback xmlns:mv="urn:schemas-microsoft-com:mac:vml" xmlns:mo="http://schemas.microsoft.com/office/mac/office/2008/main">
           <w:pict>
             <v:line w14:anchorId="68DA3574" id="Conector_x0020_recto_x0020_1" o:spid="_x0000_s1026" style="position:absolute;z-index:251661312;visibility:visible;mso-wrap-style:square;mso-wrap-distance-left:9pt;mso-wrap-distance-top:0;mso-wrap-distance-right:9pt;mso-wrap-distance-bottom:0;mso-position-horizontal:absolute;mso-position-horizontal-relative:text;mso-position-vertical:absolute;mso-position-vertical-relative:text" from="-6.65pt,-1pt" to="550.9pt,-1pt" o:gfxdata="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" strokecolor="black [3040]" strokeweight=".5pt"/>
           </w:pict>
@@ -3982,7 +3980,7 @@
 </file>
 
 <file path=word/footnotes.xml><?xml version="1.0" encoding="utf-8"?>
-<w:footnotes xmlns:wpc="http://schemas.microsoft.com/office/word/2010/wordprocessingCanvas" xmlns:mo="http://schemas.microsoft.com/office/mac/office/2008/main" xmlns:mc="http://schemas.openxmlformats.org/markup-compatibility/2006" xmlns:mv="urn:schemas-microsoft-com:mac:vml" xmlns:o="urn:schemas-microsoft-com:office:office" xmlns:r="http://schemas.openxmlformats.org/officeDocument/2006/relationships" xmlns:m="http://schemas.openxmlformats.org/officeDocument/2006/math" xmlns:v="urn:schemas-microsoft-com:vml" xmlns:wp14="http://schemas.microsoft.com/office/word/2010/wordprocessingDrawing" xmlns:wp="http://schemas.openxmlformats.org/drawingml/2006/wordprocessingDrawing" xmlns:w10="urn:schemas-microsoft-com:office:word" xmlns:w="http://schemas.openxmlformats.org/wordprocessingml/2006/main" xmlns:w14="http://schemas.microsoft.com/office/word/2010/wordml" xmlns:w15="http://schemas.microsoft.com/office/word/2012/wordml" xmlns:wpg="http://schemas.microsoft.com/office/word/2010/wordprocessingGroup" xmlns:wpi="http://schemas.microsoft.com/office/word/2010/wordprocessingInk" xmlns:wne="http://schemas.microsoft.com/office/word/2006/wordml" xmlns:wps="http://schemas.microsoft.com/office/word/2010/wordprocessingShape" mc:Ignorable="w14 w15 wp14">
+<w:footnotes xmlns:wpc="http://schemas.microsoft.com/office/word/2010/wordprocessingCanvas" xmlns:cx="http://schemas.microsoft.com/office/drawing/2014/chartex" xmlns:cx1="http://schemas.microsoft.com/office/drawing/2015/9/8/chartex" xmlns:cx2="http://schemas.microsoft.com/office/drawing/2015/10/21/chartex" xmlns:cx3="http://schemas.microsoft.com/office/drawing/2016/5/9/chartex" xmlns:cx4="http://schemas.microsoft.com/office/drawing/2016/5/10/chartex" xmlns:cx5="http://schemas.microsoft.com/office/drawing/2016/5/11/chartex" xmlns:cx6="http://schemas.microsoft.com/office/drawing/2016/5/12/chartex" xmlns:cx7="http://schemas.microsoft.com/office/drawing/2016/5/13/chartex" xmlns:cx8="http://schemas.microsoft.com/office/drawing/2016/5/14/chartex" xmlns:mc="http://schemas.openxmlformats.org/markup-compatibility/2006" xmlns:aink="http://schemas.microsoft.com/office/drawing/2016/ink" xmlns:am3d="http://schemas.microsoft.com/office/drawing/2017/model3d" xmlns:o="urn:schemas-microsoft-com:office:office" xmlns:r="http://schemas.openxmlformats.org/officeDocument/2006/relationships" xmlns:m="http://schemas.openxmlformats.org/officeDocument/2006/math" xmlns:v="urn:schemas-microsoft-com:vml" xmlns:wp14="http://schemas.microsoft.com/office/word/2010/wordprocessingDrawing" xmlns:wp="http://schemas.openxmlformats.org/drawingml/2006/wordprocessingDrawing" xmlns:w10="urn:schemas-microsoft-com:office:word" xmlns:w="http://schemas.openxmlformats.org/wordprocessingml/2006/main" xmlns:w14="http://schemas.microsoft.com/office/word/2010/wordml" xmlns:w15="http://schemas.microsoft.com/office/word/2012/wordml" xmlns:w16cid="http://schemas.microsoft.com/office/word/2016/wordml/cid" xmlns:w16se="http://schemas.microsoft.com/office/word/2015/wordml/symex" xmlns:wpg="http://schemas.microsoft.com/office/word/2010/wordprocessingGroup" xmlns:wpi="http://schemas.microsoft.com/office/word/2010/wordprocessingInk" xmlns:wne="http://schemas.microsoft.com/office/word/2006/wordml" xmlns:wps="http://schemas.microsoft.com/office/word/2010/wordprocessingShape" mc:Ignorable="w14 w15 w16se w16cid wp14">
   <w:footnote w:type="separator" w:id="-1">
     <w:p>
       <w:pPr>
@@ -4007,7 +4005,7 @@
 </file>
 
 <file path=word/header1.xml><?xml version="1.0" encoding="utf-8"?>
-<w:hdr xmlns:wpc="http://schemas.microsoft.com/office/word/2010/wordprocessingCanvas" xmlns:mo="http://schemas.microsoft.com/office/mac/office/2008/main" xmlns:mc="http://schemas.openxmlformats.org/markup-compatibility/2006" xmlns:mv="urn:schemas-microsoft-com:mac:vml" xmlns:o="urn:schemas-microsoft-com:office:office" xmlns:r="http://schemas.openxmlformats.org/officeDocument/2006/relationships" xmlns:m="http://schemas.openxmlformats.org/officeDocument/2006/math" xmlns:v="urn:schemas-microsoft-com:vml" xmlns:wp14="http://schemas.microsoft.com/office/word/2010/wordprocessingDrawing" xmlns:wp="http://schemas.openxmlformats.org/drawingml/2006/wordprocessingDrawing" xmlns:w10="urn:schemas-microsoft-com:office:word" xmlns:w="http://schemas.openxmlformats.org/wordprocessingml/2006/main" xmlns:w14="http://schemas.microsoft.com/office/word/2010/wordml" xmlns:w15="http://schemas.microsoft.com/office/word/2012/wordml" xmlns:wpg="http://schemas.microsoft.com/office/word/2010/wordprocessingGroup" xmlns:wpi="http://schemas.microsoft.com/office/word/2010/wordprocessingInk" xmlns:wne="http://schemas.microsoft.com/office/word/2006/wordml" xmlns:wps="http://schemas.microsoft.com/office/word/2010/wordprocessingShape" mc:Ignorable="w14 w15 wp14">
+<w:hdr xmlns:wpc="http://schemas.microsoft.com/office/word/2010/wordprocessingCanvas" xmlns:cx="http://schemas.microsoft.com/office/drawing/2014/chartex" xmlns:cx1="http://schemas.microsoft.com/office/drawing/2015/9/8/chartex" xmlns:cx2="http://schemas.microsoft.com/office/drawing/2015/10/21/chartex" xmlns:cx3="http://schemas.microsoft.com/office/drawing/2016/5/9/chartex" xmlns:cx4="http://schemas.microsoft.com/office/drawing/2016/5/10/chartex" xmlns:cx5="http://schemas.microsoft.com/office/drawing/2016/5/11/chartex" xmlns:cx6="http://schemas.microsoft.com/office/drawing/2016/5/12/chartex" xmlns:cx7="http://schemas.microsoft.com/office/drawing/2016/5/13/chartex" xmlns:cx8="http://schemas.microsoft.com/office/drawing/2016/5/14/chartex" xmlns:mc="http://schemas.openxmlformats.org/markup-compatibility/2006" xmlns:aink="http://schemas.microsoft.com/office/drawing/2016/ink" xmlns:am3d="http://schemas.microsoft.com/office/drawing/2017/model3d" xmlns:o="urn:schemas-microsoft-com:office:office" xmlns:r="http://schemas.openxmlformats.org/officeDocument/2006/relationships" xmlns:m="http://schemas.openxmlformats.org/officeDocument/2006/math" xmlns:v="urn:schemas-microsoft-com:vml" xmlns:wp14="http://schemas.microsoft.com/office/word/2010/wordprocessingDrawing" xmlns:wp="http://schemas.openxmlformats.org/drawingml/2006/wordprocessingDrawing" xmlns:w10="urn:schemas-microsoft-com:office:word" xmlns:w="http://schemas.openxmlformats.org/wordprocessingml/2006/main" xmlns:w14="http://schemas.microsoft.com/office/word/2010/wordml" xmlns:w15="http://schemas.microsoft.com/office/word/2012/wordml" xmlns:w16cid="http://schemas.microsoft.com/office/word/2016/wordml/cid" xmlns:w16se="http://schemas.microsoft.com/office/word/2015/wordml/symex" xmlns:wpg="http://schemas.microsoft.com/office/word/2010/wordprocessingGroup" xmlns:wpi="http://schemas.microsoft.com/office/word/2010/wordprocessingInk" xmlns:wne="http://schemas.microsoft.com/office/word/2006/wordml" xmlns:wps="http://schemas.microsoft.com/office/word/2010/wordprocessingShape" mc:Ignorable="w14 w15 w16se w16cid wp14">
   <w:p>
     <w:pPr>
       <w:pStyle w:val="Encabezado"/>
@@ -4081,8 +4079,8 @@
 </file>
 
 <file path=word/numbering.xml><?xml version="1.0" encoding="utf-8"?>
-<w:numbering xmlns:wpc="http://schemas.microsoft.com/office/word/2010/wordprocessingCanvas" xmlns:mo="http://schemas.microsoft.com/office/mac/office/2008/main" xmlns:mc="http://schemas.openxmlformats.org/markup-compatibility/2006" xmlns:mv="urn:schemas-microsoft-com:mac:vml" xmlns:o="urn:schemas-microsoft-com:office:office" xmlns:r="http://schemas.openxmlformats.org/officeDocument/2006/relationships" xmlns:m="http://schemas.openxmlformats.org/officeDocument/2006/math" xmlns:v="urn:schemas-microsoft-com:vml" xmlns:wp14="http://schemas.microsoft.com/office/word/2010/wordprocessingDrawing" xmlns:wp="http://schemas.openxmlformats.org/drawingml/2006/wordprocessingDrawing" xmlns:w10="urn:schemas-microsoft-com:office:word" xmlns:w="http://schemas.openxmlformats.org/wordprocessingml/2006/main" xmlns:w14="http://schemas.microsoft.com/office/word/2010/wordml" xmlns:w15="http://schemas.microsoft.com/office/word/2012/wordml" xmlns:wpg="http://schemas.microsoft.com/office/word/2010/wordprocessingGroup" xmlns:wpi="http://schemas.microsoft.com/office/word/2010/wordprocessingInk" xmlns:wne="http://schemas.microsoft.com/office/word/2006/wordml" xmlns:wps="http://schemas.microsoft.com/office/word/2010/wordprocessingShape" mc:Ignorable="w14 w15 wp14">
-  <w:abstractNum w:abstractNumId="0">
+<w:numbering xmlns:wpc="http://schemas.microsoft.com/office/word/2010/wordprocessingCanvas" xmlns:cx="http://schemas.microsoft.com/office/drawing/2014/chartex" xmlns:cx1="http://schemas.microsoft.com/office/drawing/2015/9/8/chartex" xmlns:cx2="http://schemas.microsoft.com/office/drawing/2015/10/21/chartex" xmlns:cx3="http://schemas.microsoft.com/office/drawing/2016/5/9/chartex" xmlns:cx4="http://schemas.microsoft.com/office/drawing/2016/5/10/chartex" xmlns:cx5="http://schemas.microsoft.com/office/drawing/2016/5/11/chartex" xmlns:cx6="http://schemas.microsoft.com/office/drawing/2016/5/12/chartex" xmlns:cx7="http://schemas.microsoft.com/office/drawing/2016/5/13/chartex" xmlns:cx8="http://schemas.microsoft.com/office/drawing/2016/5/14/chartex" xmlns:mc="http://schemas.openxmlformats.org/markup-compatibility/2006" xmlns:aink="http://schemas.microsoft.com/office/drawing/2016/ink" xmlns:am3d="http://schemas.microsoft.com/office/drawing/2017/model3d" xmlns:o="urn:schemas-microsoft-com:office:office" xmlns:r="http://schemas.openxmlformats.org/officeDocument/2006/relationships" xmlns:m="http://schemas.openxmlformats.org/officeDocument/2006/math" xmlns:v="urn:schemas-microsoft-com:vml" xmlns:wp14="http://schemas.microsoft.com/office/word/2010/wordprocessingDrawing" xmlns:wp="http://schemas.openxmlformats.org/drawingml/2006/wordprocessingDrawing" xmlns:w10="urn:schemas-microsoft-com:office:word" xmlns:w="http://schemas.openxmlformats.org/wordprocessingml/2006/main" xmlns:w14="http://schemas.microsoft.com/office/word/2010/wordml" xmlns:w15="http://schemas.microsoft.com/office/word/2012/wordml" xmlns:w16cid="http://schemas.microsoft.com/office/word/2016/wordml/cid" xmlns:w16se="http://schemas.microsoft.com/office/word/2015/wordml/symex" xmlns:wpg="http://schemas.microsoft.com/office/word/2010/wordprocessingGroup" xmlns:wpi="http://schemas.microsoft.com/office/word/2010/wordprocessingInk" xmlns:wne="http://schemas.microsoft.com/office/word/2006/wordml" xmlns:wps="http://schemas.microsoft.com/office/word/2010/wordprocessingShape" mc:Ignorable="w14 w15 w16se w16cid wp14">
+  <w:abstractNum w:abstractNumId="0" w15:restartNumberingAfterBreak="0">
     <w:nsid w:val="09646598"/>
     <w:multiLevelType w:val="hybridMultilevel"/>
     <w:tmpl w:val="5DACF1AA"/>
@@ -4222,7 +4220,7 @@
       </w:rPr>
     </w:lvl>
   </w:abstractNum>
-  <w:abstractNum w:abstractNumId="1">
+  <w:abstractNum w:abstractNumId="1" w15:restartNumberingAfterBreak="0">
     <w:nsid w:val="1C076490"/>
     <w:multiLevelType w:val="hybridMultilevel"/>
     <w:tmpl w:val="819470DA"/>
@@ -4362,7 +4360,7 @@
       </w:rPr>
     </w:lvl>
   </w:abstractNum>
-  <w:abstractNum w:abstractNumId="2">
+  <w:abstractNum w:abstractNumId="2" w15:restartNumberingAfterBreak="0">
     <w:nsid w:val="28A56DD6"/>
     <w:multiLevelType w:val="hybridMultilevel"/>
     <w:tmpl w:val="D5E2EE00"/>
@@ -4502,7 +4500,7 @@
       </w:rPr>
     </w:lvl>
   </w:abstractNum>
-  <w:abstractNum w:abstractNumId="3">
+  <w:abstractNum w:abstractNumId="3" w15:restartNumberingAfterBreak="0">
     <w:nsid w:val="2BCE4BED"/>
     <w:multiLevelType w:val="hybridMultilevel"/>
     <w:tmpl w:val="A3520626"/>
@@ -4642,7 +4640,7 @@
       </w:rPr>
     </w:lvl>
   </w:abstractNum>
-  <w:abstractNum w:abstractNumId="4">
+  <w:abstractNum w:abstractNumId="4" w15:restartNumberingAfterBreak="0">
     <w:nsid w:val="38E2631E"/>
     <w:multiLevelType w:val="hybridMultilevel"/>
     <w:tmpl w:val="49D86E2A"/>
@@ -4729,7 +4727,7 @@
       </w:pPr>
     </w:lvl>
   </w:abstractNum>
-  <w:abstractNum w:abstractNumId="5">
+  <w:abstractNum w:abstractNumId="5" w15:restartNumberingAfterBreak="0">
     <w:nsid w:val="415224EE"/>
     <w:multiLevelType w:val="hybridMultilevel"/>
     <w:tmpl w:val="06D21E82"/>
@@ -4816,7 +4814,7 @@
       </w:pPr>
     </w:lvl>
   </w:abstractNum>
-  <w:abstractNum w:abstractNumId="6">
+  <w:abstractNum w:abstractNumId="6" w15:restartNumberingAfterBreak="0">
     <w:nsid w:val="5C1C7B1F"/>
     <w:multiLevelType w:val="hybridMultilevel"/>
     <w:tmpl w:val="53426D0C"/>
@@ -4932,7 +4930,7 @@
       </w:rPr>
     </w:lvl>
   </w:abstractNum>
-  <w:abstractNum w:abstractNumId="7">
+  <w:abstractNum w:abstractNumId="7" w15:restartNumberingAfterBreak="0">
     <w:nsid w:val="66690662"/>
     <w:multiLevelType w:val="hybridMultilevel"/>
     <w:tmpl w:val="35D20D56"/>
@@ -5072,7 +5070,7 @@
       </w:rPr>
     </w:lvl>
   </w:abstractNum>
-  <w:abstractNum w:abstractNumId="8">
+  <w:abstractNum w:abstractNumId="8" w15:restartNumberingAfterBreak="0">
     <w:nsid w:val="6B0B664C"/>
     <w:multiLevelType w:val="multilevel"/>
     <w:tmpl w:val="FD345EEC"/>
@@ -5164,7 +5162,7 @@
       </w:pPr>
     </w:lvl>
   </w:abstractNum>
-  <w:abstractNum w:abstractNumId="9">
+  <w:abstractNum w:abstractNumId="9" w15:restartNumberingAfterBreak="0">
     <w:nsid w:val="752278B4"/>
     <w:multiLevelType w:val="hybridMultilevel"/>
     <w:tmpl w:val="AF4A1898"/>
@@ -5339,7 +5337,7 @@
 </file>
 
 <file path=word/styles.xml><?xml version="1.0" encoding="utf-8"?>
-<w:styles xmlns:mc="http://schemas.openxmlformats.org/markup-compatibility/2006" xmlns:r="http://schemas.openxmlformats.org/officeDocument/2006/relationships" xmlns:w="http://schemas.openxmlformats.org/wordprocessingml/2006/main" xmlns:w14="http://schemas.microsoft.com/office/word/2010/wordml" xmlns:w15="http://schemas.microsoft.com/office/word/2012/wordml" mc:Ignorable="w14 w15">
+<w:styles xmlns:mc="http://schemas.openxmlformats.org/markup-compatibility/2006" xmlns:r="http://schemas.openxmlformats.org/officeDocument/2006/relationships" xmlns:w="http://schemas.openxmlformats.org/wordprocessingml/2006/main" xmlns:w14="http://schemas.microsoft.com/office/word/2010/wordml" xmlns:w15="http://schemas.microsoft.com/office/word/2012/wordml" xmlns:w16cid="http://schemas.microsoft.com/office/word/2016/wordml/cid" xmlns:w16se="http://schemas.microsoft.com/office/word/2015/wordml/symex" mc:Ignorable="w14 w15 w16se w16cid">
   <w:docDefaults>
     <w:rPrDefault>
       <w:rPr>
@@ -5355,7 +5353,7 @@
       </w:pPr>
     </w:pPrDefault>
   </w:docDefaults>
-  <w:latentStyles w:defLockedState="0" w:defUIPriority="99" w:defSemiHidden="0" w:defUnhideWhenUsed="0" w:defQFormat="0" w:count="380">
+  <w:latentStyles w:defLockedState="0" w:defUIPriority="99" w:defSemiHidden="0" w:defUnhideWhenUsed="0" w:defQFormat="0" w:count="375">
     <w:lsdException w:name="Normal" w:uiPriority="0" w:qFormat="1"/>
     <w:lsdException w:name="heading 1" w:uiPriority="9" w:qFormat="1"/>
     <w:lsdException w:name="heading 2" w:semiHidden="1" w:uiPriority="9" w:unhideWhenUsed="1" w:qFormat="1"/>
@@ -6021,7 +6019,6 @@
       <w:spacing w:after="0" w:line="240" w:lineRule="auto"/>
     </w:pPr>
     <w:tblPr>
-      <w:tblInd w:w="0" w:type="dxa"/>
       <w:tblBorders>
         <w:top w:val="single" w:sz="4" w:space="0" w:color="auto"/>
         <w:left w:val="single" w:sz="4" w:space="0" w:color="auto"/>
@@ -6030,12 +6027,6 @@
         <w:insideH w:val="single" w:sz="4" w:space="0" w:color="auto"/>
         <w:insideV w:val="single" w:sz="4" w:space="0" w:color="auto"/>
       </w:tblBorders>
-      <w:tblCellMar>
-        <w:top w:w="0" w:type="dxa"/>
-        <w:left w:w="108" w:type="dxa"/>
-        <w:bottom w:w="0" w:type="dxa"/>
-        <w:right w:w="108" w:type="dxa"/>
-      </w:tblCellMar>
     </w:tblPr>
   </w:style>
   <w:style w:type="table" w:styleId="Cuadrculaclara-nfasis1">
@@ -6049,7 +6040,6 @@
     <w:tblPr>
       <w:tblStyleRowBandSize w:val="1"/>
       <w:tblStyleColBandSize w:val="1"/>
-      <w:tblInd w:w="0" w:type="dxa"/>
       <w:tblBorders>
         <w:top w:val="single" w:sz="8" w:space="0" w:color="4F81BD" w:themeColor="accent1"/>
         <w:left w:val="single" w:sz="8" w:space="0" w:color="4F81BD" w:themeColor="accent1"/>
@@ -6058,12 +6048,6 @@
         <w:insideH w:val="single" w:sz="8" w:space="0" w:color="4F81BD" w:themeColor="accent1"/>
         <w:insideV w:val="single" w:sz="8" w:space="0" w:color="4F81BD" w:themeColor="accent1"/>
       </w:tblBorders>
-      <w:tblCellMar>
-        <w:top w:w="0" w:type="dxa"/>
-        <w:left w:w="108" w:type="dxa"/>
-        <w:bottom w:w="0" w:type="dxa"/>
-        <w:right w:w="108" w:type="dxa"/>
-      </w:tblCellMar>
     </w:tblPr>
     <w:tblStylePr w:type="firstRow">
       <w:pPr>
@@ -6179,7 +6163,6 @@
     <w:tblPr>
       <w:tblStyleRowBandSize w:val="1"/>
       <w:tblStyleColBandSize w:val="1"/>
-      <w:tblInd w:w="0" w:type="dxa"/>
       <w:tblBorders>
         <w:top w:val="single" w:sz="8" w:space="0" w:color="7BA0CD" w:themeColor="accent1" w:themeTint="BF"/>
         <w:left w:val="single" w:sz="8" w:space="0" w:color="7BA0CD" w:themeColor="accent1" w:themeTint="BF"/>
@@ -6187,12 +6170,6 @@
         <w:right w:val="single" w:sz="8" w:space="0" w:color="7BA0CD" w:themeColor="accent1" w:themeTint="BF"/>
         <w:insideH w:val="single" w:sz="8" w:space="0" w:color="7BA0CD" w:themeColor="accent1" w:themeTint="BF"/>
       </w:tblBorders>
-      <w:tblCellMar>
-        <w:top w:w="0" w:type="dxa"/>
-        <w:left w:w="108" w:type="dxa"/>
-        <w:bottom w:w="0" w:type="dxa"/>
-        <w:right w:w="108" w:type="dxa"/>
-      </w:tblCellMar>
     </w:tblPr>
     <w:tblStylePr w:type="firstRow">
       <w:pPr>
@@ -6288,17 +6265,10 @@
     <w:tblPr>
       <w:tblStyleRowBandSize w:val="1"/>
       <w:tblStyleColBandSize w:val="1"/>
-      <w:tblInd w:w="0" w:type="dxa"/>
       <w:tblBorders>
         <w:top w:val="single" w:sz="8" w:space="0" w:color="4F81BD" w:themeColor="accent1"/>
         <w:bottom w:val="single" w:sz="8" w:space="0" w:color="4F81BD" w:themeColor="accent1"/>
       </w:tblBorders>
-      <w:tblCellMar>
-        <w:top w:w="0" w:type="dxa"/>
-        <w:left w:w="108" w:type="dxa"/>
-        <w:bottom w:w="0" w:type="dxa"/>
-        <w:right w:w="108" w:type="dxa"/>
-      </w:tblCellMar>
     </w:tblPr>
     <w:tblStylePr w:type="firstRow">
       <w:rPr>
@@ -6369,7 +6339,6 @@
     <w:tblPr>
       <w:tblStyleRowBandSize w:val="1"/>
       <w:tblStyleColBandSize w:val="1"/>
-      <w:tblInd w:w="0" w:type="dxa"/>
       <w:tblBorders>
         <w:top w:val="single" w:sz="8" w:space="0" w:color="7BA0CD" w:themeColor="accent1" w:themeTint="BF"/>
         <w:left w:val="single" w:sz="8" w:space="0" w:color="7BA0CD" w:themeColor="accent1" w:themeTint="BF"/>
@@ -6378,12 +6347,6 @@
         <w:insideH w:val="single" w:sz="8" w:space="0" w:color="7BA0CD" w:themeColor="accent1" w:themeTint="BF"/>
         <w:insideV w:val="single" w:sz="8" w:space="0" w:color="7BA0CD" w:themeColor="accent1" w:themeTint="BF"/>
       </w:tblBorders>
-      <w:tblCellMar>
-        <w:top w:w="0" w:type="dxa"/>
-        <w:left w:w="108" w:type="dxa"/>
-        <w:bottom w:w="0" w:type="dxa"/>
-        <w:right w:w="108" w:type="dxa"/>
-      </w:tblCellMar>
     </w:tblPr>
     <w:tcPr>
       <w:shd w:val="clear" w:color="auto" w:fill="D3DFEE" w:themeFill="accent1" w:themeFillTint="3F"/>
@@ -6662,8 +6625,8 @@
       <w:lang w:val="es-MX"/>
     </w:rPr>
   </w:style>
-  <w:style w:type="character" w:customStyle="1" w:styleId="UnresolvedMention">
-    <w:name w:val="Unresolved Mention"/>
+  <w:style w:type="character" w:customStyle="1" w:styleId="Mencinsinresolver1">
+    <w:name w:val="Mención sin resolver1"/>
     <w:basedOn w:val="Fuentedeprrafopredeter"/>
     <w:uiPriority w:val="99"/>
     <w:rsid w:val="00AB697F"/>
@@ -6963,7 +6926,7 @@
 </file>
 
 <file path=customXml/itemProps1.xml><?xml version="1.0" encoding="utf-8"?>
-<ds:datastoreItem xmlns:ds="http://schemas.openxmlformats.org/officeDocument/2006/customXml" ds:itemID="{F7C4CA4F-AE47-3241-B4B8-2232A8B735EB}">
+<ds:datastoreItem xmlns:ds="http://schemas.openxmlformats.org/officeDocument/2006/customXml" ds:itemID="{78F5AF30-D52F-41DB-89F2-E1E26E7FB2AF}">
   <ds:schemaRefs>
     <ds:schemaRef ds:uri="http://schemas.openxmlformats.org/officeDocument/2006/bibliography"/>
   </ds:schemaRefs>

</xml_diff>

<commit_message>
update eclipse workspace configuration
</commit_message>
<xml_diff>
--- a/lineamientos-desarrollo/eclipse/configuracion-workspace.docx
+++ b/lineamientos-desarrollo/eclipse/configuracion-workspace.docx
@@ -1,6 +1,6 @@
 
 <file path=word/document.xml><?xml version="1.0" encoding="utf-8"?>
-<w:document xmlns:wpc="http://schemas.microsoft.com/office/word/2010/wordprocessingCanvas" xmlns:cx="http://schemas.microsoft.com/office/drawing/2014/chartex" xmlns:cx1="http://schemas.microsoft.com/office/drawing/2015/9/8/chartex" xmlns:cx2="http://schemas.microsoft.com/office/drawing/2015/10/21/chartex" xmlns:cx3="http://schemas.microsoft.com/office/drawing/2016/5/9/chartex" xmlns:cx4="http://schemas.microsoft.com/office/drawing/2016/5/10/chartex" xmlns:cx5="http://schemas.microsoft.com/office/drawing/2016/5/11/chartex" xmlns:cx6="http://schemas.microsoft.com/office/drawing/2016/5/12/chartex" xmlns:cx7="http://schemas.microsoft.com/office/drawing/2016/5/13/chartex" xmlns:cx8="http://schemas.microsoft.com/office/drawing/2016/5/14/chartex" xmlns:mc="http://schemas.openxmlformats.org/markup-compatibility/2006" xmlns:aink="http://schemas.microsoft.com/office/drawing/2016/ink" xmlns:am3d="http://schemas.microsoft.com/office/drawing/2017/model3d" xmlns:o="urn:schemas-microsoft-com:office:office" xmlns:r="http://schemas.openxmlformats.org/officeDocument/2006/relationships" xmlns:m="http://schemas.openxmlformats.org/officeDocument/2006/math" xmlns:v="urn:schemas-microsoft-com:vml" xmlns:wp14="http://schemas.microsoft.com/office/word/2010/wordprocessingDrawing" xmlns:wp="http://schemas.openxmlformats.org/drawingml/2006/wordprocessingDrawing" xmlns:w10="urn:schemas-microsoft-com:office:word" xmlns:w="http://schemas.openxmlformats.org/wordprocessingml/2006/main" xmlns:w14="http://schemas.microsoft.com/office/word/2010/wordml" xmlns:w15="http://schemas.microsoft.com/office/word/2012/wordml" xmlns:w16cid="http://schemas.microsoft.com/office/word/2016/wordml/cid" xmlns:w16se="http://schemas.microsoft.com/office/word/2015/wordml/symex" xmlns:wpg="http://schemas.microsoft.com/office/word/2010/wordprocessingGroup" xmlns:wpi="http://schemas.microsoft.com/office/word/2010/wordprocessingInk" xmlns:wne="http://schemas.microsoft.com/office/word/2006/wordml" xmlns:wps="http://schemas.microsoft.com/office/word/2010/wordprocessingShape" mc:Ignorable="w14 w15 w16se w16cid wp14">
+<w:document xmlns:wpc="http://schemas.microsoft.com/office/word/2010/wordprocessingCanvas" xmlns:mo="http://schemas.microsoft.com/office/mac/office/2008/main" xmlns:mc="http://schemas.openxmlformats.org/markup-compatibility/2006" xmlns:mv="urn:schemas-microsoft-com:mac:vml" xmlns:o="urn:schemas-microsoft-com:office:office" xmlns:r="http://schemas.openxmlformats.org/officeDocument/2006/relationships" xmlns:m="http://schemas.openxmlformats.org/officeDocument/2006/math" xmlns:v="urn:schemas-microsoft-com:vml" xmlns:wp14="http://schemas.microsoft.com/office/word/2010/wordprocessingDrawing" xmlns:wp="http://schemas.openxmlformats.org/drawingml/2006/wordprocessingDrawing" xmlns:w10="urn:schemas-microsoft-com:office:word" xmlns:w="http://schemas.openxmlformats.org/wordprocessingml/2006/main" xmlns:w14="http://schemas.microsoft.com/office/word/2010/wordml" xmlns:w15="http://schemas.microsoft.com/office/word/2012/wordml" xmlns:wpg="http://schemas.microsoft.com/office/word/2010/wordprocessingGroup" xmlns:wpi="http://schemas.microsoft.com/office/word/2010/wordprocessingInk" xmlns:wne="http://schemas.microsoft.com/office/word/2006/wordml" xmlns:wps="http://schemas.microsoft.com/office/word/2010/wordprocessingShape" mc:Ignorable="w14 w15 wp14">
   <w:body>
     <w:p>
       <w:pPr>
@@ -364,10 +364,10 @@
           <w:lang w:val="es-ES_tradnl" w:eastAsia="es-ES_tradnl"/>
         </w:rPr>
         <w:drawing>
-          <wp:inline distT="0" distB="0" distL="0" distR="0" wp14:anchorId="44491AD3" wp14:editId="0700FF2F">
-            <wp:extent cx="2743200" cy="1868400"/>
-            <wp:effectExtent l="0" t="0" r="0" b="0"/>
-            <wp:docPr id="5" name="Imagen 5"/>
+          <wp:inline distT="0" distB="0" distL="0" distR="0" wp14:anchorId="78D79E7A" wp14:editId="19CAA9BA">
+            <wp:extent cx="4063276" cy="2009014"/>
+            <wp:effectExtent l="0" t="0" r="1270" b="0"/>
+            <wp:docPr id="8" name="Imagen 8"/>
             <wp:cNvGraphicFramePr>
               <a:graphicFrameLocks xmlns:a="http://schemas.openxmlformats.org/drawingml/2006/main" noChangeAspect="1"/>
             </wp:cNvGraphicFramePr>
@@ -375,7 +375,7 @@
               <a:graphicData uri="http://schemas.openxmlformats.org/drawingml/2006/picture">
                 <pic:pic xmlns:pic="http://schemas.openxmlformats.org/drawingml/2006/picture">
                   <pic:nvPicPr>
-                    <pic:cNvPr id="5" name="Captura de pantalla 2018-04-25 a la(s) 18.47.53.png"/>
+                    <pic:cNvPr id="8" name="Captura de pantalla 2019-03-09 a la(s) 22.22.00.png"/>
                     <pic:cNvPicPr/>
                   </pic:nvPicPr>
                   <pic:blipFill>
@@ -393,7 +393,7 @@
                   <pic:spPr>
                     <a:xfrm>
                       <a:off x="0" y="0"/>
-                      <a:ext cx="2743200" cy="1868400"/>
+                      <a:ext cx="4077880" cy="2016235"/>
                     </a:xfrm>
                     <a:prstGeom prst="rect">
                       <a:avLst/>
@@ -451,6 +451,7 @@
         <w:jc w:val="left"/>
       </w:pPr>
       <w:r>
+        <w:lastRenderedPageBreak/>
         <w:t xml:space="preserve">Seleccionar </w:t>
       </w:r>
       <w:r>
@@ -480,8 +481,6 @@
       <w:r>
         <w:t>Indentación</w:t>
       </w:r>
-      <w:bookmarkStart w:id="0" w:name="_GoBack"/>
-      <w:bookmarkEnd w:id="0"/>
     </w:p>
     <w:p/>
     <w:p>
@@ -514,6 +513,7 @@
       <w:r>
         <w:rPr>
           <w:noProof/>
+          <w:lang w:val="es-ES_tradnl" w:eastAsia="es-ES_tradnl"/>
         </w:rPr>
         <w:drawing>
           <wp:inline distT="0" distB="0" distL="0" distR="0" wp14:anchorId="0B0D7802" wp14:editId="61EF9CB2">
@@ -918,6 +918,390 @@
         </w:drawing>
       </w:r>
     </w:p>
+    <w:p/>
+    <w:p>
+      <w:pPr>
+        <w:pStyle w:val="Ttulo3"/>
+      </w:pPr>
+      <w:r>
+        <w:t>Deshabilitar formato automático de código.</w:t>
+      </w:r>
+    </w:p>
+    <w:p>
+      <w:pPr>
+        <w:rPr>
+          <w:sz w:val="20"/>
+        </w:rPr>
+      </w:pPr>
+    </w:p>
+    <w:p>
+      <w:pPr>
+        <w:rPr>
+          <w:sz w:val="20"/>
+        </w:rPr>
+      </w:pPr>
+      <w:r>
+        <w:rPr>
+          <w:sz w:val="20"/>
+        </w:rPr>
+        <w:t xml:space="preserve">En algunos casos muy particulares se desea deshabilitar </w:t>
+      </w:r>
+      <w:r>
+        <w:rPr>
+          <w:sz w:val="20"/>
+        </w:rPr>
+        <w:t>el formato automático de código  ya que ciertas lìneas pudieran requerir de  algun formato muy particular para poder ser claro y entendible.  Bajo estas condiciones, es posible indicarle a Eclipse que no realice el formato de código original.  Esto  se logra agregando las siguientes lìneas (comentarios)  al inicio y al final de código que no se desea formatear:</w:t>
+      </w:r>
+    </w:p>
+    <w:p>
+      <w:pPr>
+        <w:rPr>
+          <w:sz w:val="20"/>
+        </w:rPr>
+      </w:pPr>
+    </w:p>
+    <w:p>
+      <w:pPr>
+        <w:rPr>
+          <w:rFonts w:ascii="Courier New" w:hAnsi="Courier New" w:cs="Courier New"/>
+          <w:sz w:val="20"/>
+        </w:rPr>
+      </w:pPr>
+      <w:r>
+        <w:rPr>
+          <w:rFonts w:ascii="Courier New" w:hAnsi="Courier New" w:cs="Courier New"/>
+          <w:sz w:val="20"/>
+        </w:rPr>
+        <w:t xml:space="preserve">//@formatter:off </w:t>
+      </w:r>
+    </w:p>
+    <w:p>
+      <w:pPr>
+        <w:rPr>
+          <w:rFonts w:ascii="Courier New" w:hAnsi="Courier New" w:cs="Courier New"/>
+          <w:sz w:val="20"/>
+        </w:rPr>
+      </w:pPr>
+      <w:r>
+        <w:rPr>
+          <w:rFonts w:ascii="Courier New" w:hAnsi="Courier New" w:cs="Courier New"/>
+          <w:sz w:val="20"/>
+        </w:rPr>
+        <w:t xml:space="preserve">. . . </w:t>
+      </w:r>
+    </w:p>
+    <w:p>
+      <w:pPr>
+        <w:rPr>
+          <w:rFonts w:ascii="Courier New" w:hAnsi="Courier New" w:cs="Courier New"/>
+          <w:sz w:val="20"/>
+        </w:rPr>
+      </w:pPr>
+      <w:r>
+        <w:rPr>
+          <w:rFonts w:ascii="Courier New" w:hAnsi="Courier New" w:cs="Courier New"/>
+          <w:sz w:val="20"/>
+        </w:rPr>
+        <w:t>//@formatter:on</w:t>
+      </w:r>
+    </w:p>
+    <w:p/>
+    <w:p/>
+    <w:p/>
+    <w:p>
+      <w:pPr>
+        <w:rPr>
+          <w:sz w:val="20"/>
+        </w:rPr>
+      </w:pPr>
+      <w:r>
+        <w:rPr>
+          <w:sz w:val="20"/>
+        </w:rPr>
+        <w:t>Esta funcionalidad debe ser habilitada.   La</w:t>
+      </w:r>
+      <w:r>
+        <w:rPr>
+          <w:sz w:val="20"/>
+        </w:rPr>
+        <w:t>s</w:t>
+      </w:r>
+      <w:r>
+        <w:rPr>
+          <w:sz w:val="20"/>
+        </w:rPr>
+        <w:t xml:space="preserve"> siguiente</w:t>
+      </w:r>
+      <w:r>
+        <w:rPr>
+          <w:sz w:val="20"/>
+        </w:rPr>
+        <w:t>s</w:t>
+      </w:r>
+      <w:r>
+        <w:rPr>
+          <w:sz w:val="20"/>
+        </w:rPr>
+        <w:t xml:space="preserve"> imagen</w:t>
+      </w:r>
+      <w:r>
+        <w:rPr>
+          <w:sz w:val="20"/>
+        </w:rPr>
+        <w:t>es</w:t>
+      </w:r>
+      <w:r>
+        <w:rPr>
+          <w:sz w:val="20"/>
+        </w:rPr>
+        <w:t xml:space="preserve"> muestra</w:t>
+      </w:r>
+      <w:r>
+        <w:rPr>
+          <w:sz w:val="20"/>
+        </w:rPr>
+        <w:t>n</w:t>
+      </w:r>
+      <w:r>
+        <w:rPr>
+          <w:sz w:val="20"/>
+        </w:rPr>
+        <w:t xml:space="preserve"> la forma en la </w:t>
+      </w:r>
+      <w:r>
+        <w:rPr>
+          <w:sz w:val="20"/>
+        </w:rPr>
+        <w:t>que se activa esa funcionalidad.</w:t>
+      </w:r>
+    </w:p>
+    <w:p>
+      <w:pPr>
+        <w:pStyle w:val="Prrafodelista"/>
+        <w:numPr>
+          <w:ilvl w:val="0"/>
+          <w:numId w:val="6"/>
+        </w:numPr>
+        <w:rPr>
+          <w:sz w:val="20"/>
+        </w:rPr>
+      </w:pPr>
+      <w:r>
+        <w:rPr>
+          <w:sz w:val="20"/>
+        </w:rPr>
+        <w:t xml:space="preserve">Dentro del menú </w:t>
+      </w:r>
+      <w:r>
+        <w:rPr>
+          <w:rFonts w:ascii="Courier New" w:hAnsi="Courier New" w:cs="Courier New"/>
+          <w:sz w:val="20"/>
+        </w:rPr>
+        <w:t>Java -&gt; Formatter</w:t>
+      </w:r>
+      <w:r>
+        <w:rPr>
+          <w:sz w:val="20"/>
+        </w:rPr>
+        <w:t>, s</w:t>
+      </w:r>
+      <w:r>
+        <w:rPr>
+          <w:sz w:val="20"/>
+        </w:rPr>
+        <w:t>eleccio</w:t>
+      </w:r>
+      <w:r>
+        <w:rPr>
+          <w:sz w:val="20"/>
+        </w:rPr>
+        <w:t>n</w:t>
+      </w:r>
+      <w:r>
+        <w:rPr>
+          <w:sz w:val="20"/>
+        </w:rPr>
+        <w:t>ar</w:t>
+      </w:r>
+      <w:r>
+        <w:rPr>
+          <w:sz w:val="20"/>
+        </w:rPr>
+        <w:t xml:space="preserve"> </w:t>
+      </w:r>
+      <w:r>
+        <w:rPr>
+          <w:sz w:val="20"/>
+        </w:rPr>
+        <w:t xml:space="preserve"> la opción “Edit”</w:t>
+      </w:r>
+      <w:r>
+        <w:rPr>
+          <w:sz w:val="20"/>
+        </w:rPr>
+        <w:t xml:space="preserve">  como se muestra en la siguiente figura :</w:t>
+      </w:r>
+    </w:p>
+    <w:p>
+      <w:pPr>
+        <w:pStyle w:val="Prrafodelista"/>
+        <w:ind w:left="360"/>
+        <w:rPr>
+          <w:sz w:val="20"/>
+        </w:rPr>
+      </w:pPr>
+      <w:bookmarkStart w:id="0" w:name="_GoBack"/>
+      <w:bookmarkEnd w:id="0"/>
+    </w:p>
+    <w:p>
+      <w:pPr>
+        <w:jc w:val="center"/>
+        <w:rPr>
+          <w:sz w:val="20"/>
+        </w:rPr>
+      </w:pPr>
+      <w:r>
+        <w:rPr>
+          <w:noProof/>
+          <w:sz w:val="20"/>
+          <w:lang w:val="es-ES_tradnl" w:eastAsia="es-ES_tradnl"/>
+        </w:rPr>
+        <w:drawing>
+          <wp:inline distT="0" distB="0" distL="0" distR="0" wp14:anchorId="51D596EC" wp14:editId="05BECD50">
+            <wp:extent cx="5819482" cy="1172700"/>
+            <wp:effectExtent l="0" t="0" r="0" b="0"/>
+            <wp:docPr id="14" name="Imagen 14"/>
+            <wp:cNvGraphicFramePr>
+              <a:graphicFrameLocks xmlns:a="http://schemas.openxmlformats.org/drawingml/2006/main" noChangeAspect="1"/>
+            </wp:cNvGraphicFramePr>
+            <a:graphic xmlns:a="http://schemas.openxmlformats.org/drawingml/2006/main">
+              <a:graphicData uri="http://schemas.openxmlformats.org/drawingml/2006/picture">
+                <pic:pic xmlns:pic="http://schemas.openxmlformats.org/drawingml/2006/picture">
+                  <pic:nvPicPr>
+                    <pic:cNvPr id="14" name="Captura_de_pantalla_2019-01-16_a_la(s)_22.40.30.png"/>
+                    <pic:cNvPicPr/>
+                  </pic:nvPicPr>
+                  <pic:blipFill>
+                    <a:blip r:embed="rId16">
+                      <a:extLst>
+                        <a:ext uri="{28A0092B-C50C-407E-A947-70E740481C1C}">
+                          <a14:useLocalDpi xmlns:a14="http://schemas.microsoft.com/office/drawing/2010/main" val="0"/>
+                        </a:ext>
+                      </a:extLst>
+                    </a:blip>
+                    <a:stretch>
+                      <a:fillRect/>
+                    </a:stretch>
+                  </pic:blipFill>
+                  <pic:spPr>
+                    <a:xfrm>
+                      <a:off x="0" y="0"/>
+                      <a:ext cx="5846881" cy="1178221"/>
+                    </a:xfrm>
+                    <a:prstGeom prst="rect">
+                      <a:avLst/>
+                    </a:prstGeom>
+                  </pic:spPr>
+                </pic:pic>
+              </a:graphicData>
+            </a:graphic>
+          </wp:inline>
+        </w:drawing>
+      </w:r>
+    </w:p>
+    <w:p>
+      <w:pPr>
+        <w:pStyle w:val="Prrafodelista"/>
+        <w:ind w:left="360"/>
+        <w:rPr>
+          <w:sz w:val="20"/>
+        </w:rPr>
+      </w:pPr>
+    </w:p>
+    <w:p>
+      <w:pPr>
+        <w:pStyle w:val="Prrafodelista"/>
+        <w:numPr>
+          <w:ilvl w:val="0"/>
+          <w:numId w:val="6"/>
+        </w:numPr>
+        <w:rPr>
+          <w:sz w:val="20"/>
+        </w:rPr>
+      </w:pPr>
+      <w:r>
+        <w:rPr>
+          <w:sz w:val="20"/>
+        </w:rPr>
+        <w:t>Activar la opción Enable Off/on Tags  en el Menú Off/On Tags:</w:t>
+      </w:r>
+    </w:p>
+    <w:p>
+      <w:pPr>
+        <w:pStyle w:val="Prrafodelista"/>
+        <w:ind w:left="360"/>
+        <w:rPr>
+          <w:sz w:val="20"/>
+        </w:rPr>
+      </w:pPr>
+    </w:p>
+    <w:p>
+      <w:pPr>
+        <w:jc w:val="center"/>
+        <w:rPr>
+          <w:sz w:val="20"/>
+        </w:rPr>
+      </w:pPr>
+      <w:r>
+        <w:rPr>
+          <w:noProof/>
+          <w:sz w:val="20"/>
+          <w:lang w:val="es-ES_tradnl" w:eastAsia="es-ES_tradnl"/>
+        </w:rPr>
+        <w:drawing>
+          <wp:inline distT="0" distB="0" distL="0" distR="0" wp14:anchorId="06C719D4" wp14:editId="76FE8163">
+            <wp:extent cx="4291784" cy="1934323"/>
+            <wp:effectExtent l="0" t="0" r="1270" b="0"/>
+            <wp:docPr id="13" name="Imagen 13"/>
+            <wp:cNvGraphicFramePr>
+              <a:graphicFrameLocks xmlns:a="http://schemas.openxmlformats.org/drawingml/2006/main" noChangeAspect="1"/>
+            </wp:cNvGraphicFramePr>
+            <a:graphic xmlns:a="http://schemas.openxmlformats.org/drawingml/2006/main">
+              <a:graphicData uri="http://schemas.openxmlformats.org/drawingml/2006/picture">
+                <pic:pic xmlns:pic="http://schemas.openxmlformats.org/drawingml/2006/picture">
+                  <pic:nvPicPr>
+                    <pic:cNvPr id="13" name="Captura_de_pantalla_2019-01-16_a_la(s)_22.37.34.png"/>
+                    <pic:cNvPicPr/>
+                  </pic:nvPicPr>
+                  <pic:blipFill>
+                    <a:blip r:embed="rId17">
+                      <a:extLst>
+                        <a:ext uri="{28A0092B-C50C-407E-A947-70E740481C1C}">
+                          <a14:useLocalDpi xmlns:a14="http://schemas.microsoft.com/office/drawing/2010/main" val="0"/>
+                        </a:ext>
+                      </a:extLst>
+                    </a:blip>
+                    <a:stretch>
+                      <a:fillRect/>
+                    </a:stretch>
+                  </pic:blipFill>
+                  <pic:spPr>
+                    <a:xfrm>
+                      <a:off x="0" y="0"/>
+                      <a:ext cx="4338706" cy="1955471"/>
+                    </a:xfrm>
+                    <a:prstGeom prst="rect">
+                      <a:avLst/>
+                    </a:prstGeom>
+                  </pic:spPr>
+                </pic:pic>
+              </a:graphicData>
+            </a:graphic>
+          </wp:inline>
+        </w:drawing>
+      </w:r>
+    </w:p>
+    <w:p/>
     <w:p>
       <w:pPr>
         <w:pStyle w:val="Ttulo1"/>
@@ -1039,7 +1423,7 @@
                     <pic:cNvPicPr/>
                   </pic:nvPicPr>
                   <pic:blipFill>
-                    <a:blip r:embed="rId16">
+                    <a:blip r:embed="rId18">
                       <a:extLst>
                         <a:ext uri="{28A0092B-C50C-407E-A947-70E740481C1C}">
                           <a14:useLocalDpi xmlns:a14="http://schemas.microsoft.com/office/drawing/2010/main" val="0"/>
@@ -1071,7 +1455,6 @@
         <w:pStyle w:val="Ttulo2"/>
       </w:pPr>
       <w:r>
-        <w:lastRenderedPageBreak/>
         <w:t>Encabezado de la clase.</w:t>
       </w:r>
     </w:p>
@@ -2322,7 +2705,6 @@
           <w:szCs w:val="18"/>
           <w:lang w:val="en-US"/>
         </w:rPr>
-        <w:lastRenderedPageBreak/>
         <w:t xml:space="preserve"> *</w:t>
       </w:r>
       <w:r>
@@ -2610,6 +2992,7 @@
           <w:noProof/>
           <w:lang w:val="es-ES_tradnl" w:eastAsia="es-ES_tradnl"/>
         </w:rPr>
+        <w:lastRenderedPageBreak/>
         <w:drawing>
           <wp:inline distT="0" distB="0" distL="0" distR="0" wp14:anchorId="748BC489" wp14:editId="1C967680">
             <wp:extent cx="6038850" cy="4562475"/>
@@ -2626,7 +3009,7 @@
                     <pic:cNvPicPr/>
                   </pic:nvPicPr>
                   <pic:blipFill>
-                    <a:blip r:embed="rId17">
+                    <a:blip r:embed="rId19">
                       <a:extLst>
                         <a:ext uri="{28A0092B-C50C-407E-A947-70E740481C1C}">
                           <a14:useLocalDpi xmlns:a14="http://schemas.microsoft.com/office/drawing/2010/main" val="0"/>
@@ -2732,7 +3115,7 @@
                     <pic:cNvPicPr/>
                   </pic:nvPicPr>
                   <pic:blipFill>
-                    <a:blip r:embed="rId18">
+                    <a:blip r:embed="rId20">
                       <a:extLst>
                         <a:ext uri="{28A0092B-C50C-407E-A947-70E740481C1C}">
                           <a14:useLocalDpi xmlns:a14="http://schemas.microsoft.com/office/drawing/2010/main" val="0"/>
@@ -2841,7 +3224,7 @@
                     <pic:cNvPicPr/>
                   </pic:nvPicPr>
                   <pic:blipFill>
-                    <a:blip r:embed="rId19">
+                    <a:blip r:embed="rId21">
                       <a:extLst>
                         <a:ext uri="{28A0092B-C50C-407E-A947-70E740481C1C}">
                           <a14:useLocalDpi xmlns:a14="http://schemas.microsoft.com/office/drawing/2010/main" val="0"/>
@@ -2921,7 +3304,7 @@
                     <pic:cNvPicPr/>
                   </pic:nvPicPr>
                   <pic:blipFill>
-                    <a:blip r:embed="rId20">
+                    <a:blip r:embed="rId22">
                       <a:extLst>
                         <a:ext uri="{28A0092B-C50C-407E-A947-70E740481C1C}">
                           <a14:useLocalDpi xmlns:a14="http://schemas.microsoft.com/office/drawing/2010/main" val="0"/>
@@ -2992,7 +3375,7 @@
                     <pic:cNvPicPr/>
                   </pic:nvPicPr>
                   <pic:blipFill>
-                    <a:blip r:embed="rId21">
+                    <a:blip r:embed="rId23">
                       <a:extLst>
                         <a:ext uri="{28A0092B-C50C-407E-A947-70E740481C1C}">
                           <a14:useLocalDpi xmlns:a14="http://schemas.microsoft.com/office/drawing/2010/main" val="0"/>
@@ -3063,7 +3446,7 @@
                     <pic:cNvPicPr/>
                   </pic:nvPicPr>
                   <pic:blipFill>
-                    <a:blip r:embed="rId22">
+                    <a:blip r:embed="rId24">
                       <a:extLst>
                         <a:ext uri="{28A0092B-C50C-407E-A947-70E740481C1C}">
                           <a14:useLocalDpi xmlns:a14="http://schemas.microsoft.com/office/drawing/2010/main" val="0"/>
@@ -3233,7 +3616,7 @@
                     <pic:cNvPicPr/>
                   </pic:nvPicPr>
                   <pic:blipFill>
-                    <a:blip r:embed="rId23">
+                    <a:blip r:embed="rId25">
                       <a:extLst>
                         <a:ext uri="{28A0092B-C50C-407E-A947-70E740481C1C}">
                           <a14:useLocalDpi xmlns:a14="http://schemas.microsoft.com/office/drawing/2010/main" val="0"/>
@@ -3328,7 +3711,7 @@
                     <pic:cNvPicPr/>
                   </pic:nvPicPr>
                   <pic:blipFill>
-                    <a:blip r:embed="rId24">
+                    <a:blip r:embed="rId26">
                       <a:extLst>
                         <a:ext uri="{28A0092B-C50C-407E-A947-70E740481C1C}">
                           <a14:useLocalDpi xmlns:a14="http://schemas.microsoft.com/office/drawing/2010/main" val="0"/>
@@ -3361,6 +3744,260 @@
         <w:pStyle w:val="Ttulo1"/>
       </w:pPr>
       <w:r>
+        <w:t>Configuración de templates</w:t>
+      </w:r>
+    </w:p>
+    <w:p/>
+    <w:p>
+      <w:r>
+        <w:t xml:space="preserve">El uso de templates </w:t>
+      </w:r>
+      <w:r>
+        <w:t>permite insertar ciertas líneas de código comunmente empleadas  durante el desarrollo de un producto. La configuración de este workspace incluye los sigientes templates personalizados:</w:t>
+      </w:r>
+    </w:p>
+    <w:p/>
+    <w:p>
+      <w:pPr>
+        <w:pStyle w:val="Prrafodelista"/>
+        <w:numPr>
+          <w:ilvl w:val="0"/>
+          <w:numId w:val="11"/>
+        </w:numPr>
+      </w:pPr>
+      <w:r>
+        <w:lastRenderedPageBreak/>
+        <w:t>template-debug.xml</w:t>
+      </w:r>
+    </w:p>
+    <w:p>
+      <w:pPr>
+        <w:pStyle w:val="Prrafodelista"/>
+        <w:numPr>
+          <w:ilvl w:val="0"/>
+          <w:numId w:val="11"/>
+        </w:numPr>
+      </w:pPr>
+      <w:r>
+        <w:t>template-logdef.xml</w:t>
+      </w:r>
+    </w:p>
+    <w:p/>
+    <w:p>
+      <w:r>
+        <w:t xml:space="preserve">Ambos archivos hacen referencia a instrucciones comunmente empleadas para realizar el manejo de mensajes de log.  </w:t>
+      </w:r>
+    </w:p>
+    <w:p>
+      <w:r>
+        <w:t xml:space="preserve">El primer archivo permite insertar  la siguiente lìnea de código que contiene la definición de un atributo de tipo </w:t>
+      </w:r>
+      <w:r>
+        <w:rPr>
+          <w:rFonts w:ascii="Courier New" w:hAnsi="Courier New" w:cs="Courier New"/>
+        </w:rPr>
+        <w:t>Logger</w:t>
+      </w:r>
+      <w:r>
+        <w:t xml:space="preserve"> empleada para el manejo de mensajes a bitácora:</w:t>
+      </w:r>
+    </w:p>
+    <w:p/>
+    <w:p>
+      <w:pPr>
+        <w:rPr>
+          <w:rFonts w:ascii="Courier New" w:hAnsi="Courier New" w:cs="Courier New"/>
+        </w:rPr>
+      </w:pPr>
+      <w:r>
+        <w:rPr>
+          <w:rFonts w:ascii="Courier New" w:hAnsi="Courier New" w:cs="Courier New"/>
+        </w:rPr>
+        <w:t xml:space="preserve">private static final Logger </w:t>
+      </w:r>
+      <w:r>
+        <w:rPr>
+          <w:rFonts w:ascii="Courier New" w:hAnsi="Courier New" w:cs="Courier New"/>
+          <w:b/>
+        </w:rPr>
+        <w:t>log</w:t>
+      </w:r>
+      <w:r>
+        <w:rPr>
+          <w:rFonts w:ascii="Courier New" w:hAnsi="Courier New" w:cs="Courier New"/>
+        </w:rPr>
+        <w:t xml:space="preserve"> = LoggerFactory.getLogger(CareerPlanServiceImpl.class);</w:t>
+      </w:r>
+    </w:p>
+    <w:p>
+      <w:pPr>
+        <w:rPr>
+          <w:rFonts w:ascii="Courier New" w:hAnsi="Courier New" w:cs="Courier New"/>
+        </w:rPr>
+      </w:pPr>
+    </w:p>
+    <w:p>
+      <w:pPr>
+        <w:pStyle w:val="Prrafodelista"/>
+        <w:numPr>
+          <w:ilvl w:val="0"/>
+          <w:numId w:val="11"/>
+        </w:numPr>
+        <w:rPr>
+          <w:rFonts w:ascii="Courier New" w:hAnsi="Courier New" w:cs="Courier New"/>
+        </w:rPr>
+      </w:pPr>
+      <w:r>
+        <w:t xml:space="preserve">Por convención a la variable se le deberá aslgnar el nombre </w:t>
+      </w:r>
+      <w:r>
+        <w:rPr>
+          <w:rFonts w:ascii="Courier New" w:hAnsi="Courier New" w:cs="Courier New"/>
+          <w:b/>
+        </w:rPr>
+        <w:t>log</w:t>
+      </w:r>
+      <w:r>
+        <w:t>.</w:t>
+      </w:r>
+    </w:p>
+    <w:p>
+      <w:pPr>
+        <w:pStyle w:val="Prrafodelista"/>
+        <w:numPr>
+          <w:ilvl w:val="0"/>
+          <w:numId w:val="11"/>
+        </w:numPr>
+      </w:pPr>
+      <w:r>
+        <w:t xml:space="preserve">Para activar la inserción de esta línea bastará con escribir </w:t>
+      </w:r>
+      <w:r>
+        <w:rPr>
+          <w:rFonts w:ascii="Courier New" w:hAnsi="Courier New" w:cs="Courier New"/>
+          <w:b/>
+        </w:rPr>
+        <w:t>logdef</w:t>
+      </w:r>
+      <w:r>
+        <w:t xml:space="preserve"> en el editor de código Java.</w:t>
+      </w:r>
+    </w:p>
+    <w:p/>
+    <w:p>
+      <w:r>
+        <w:t>El segundo archivo permite insertar las siguientes lìneas de có</w:t>
+      </w:r>
+      <w:r>
+        <w:t xml:space="preserve">digo al escribir en el editor </w:t>
+      </w:r>
+      <w:r>
+        <w:t>debug</w:t>
+      </w:r>
+    </w:p>
+    <w:p/>
+    <w:p>
+      <w:pPr>
+        <w:rPr>
+          <w:rFonts w:ascii="Courier New" w:hAnsi="Courier New" w:cs="Courier New"/>
+        </w:rPr>
+      </w:pPr>
+      <w:r>
+        <w:rPr>
+          <w:rFonts w:ascii="Courier New" w:hAnsi="Courier New" w:cs="Courier New"/>
+        </w:rPr>
+        <w:t>log.debug("");</w:t>
+      </w:r>
+    </w:p>
+    <w:p/>
+    <w:p>
+      <w:r>
+        <w:t xml:space="preserve">Se emplea SLF4J para realizar la construcción de estas 2 instrucciones. </w:t>
+      </w:r>
+    </w:p>
+    <w:p/>
+    <w:p>
+      <w:r>
+        <w:t xml:space="preserve">Para realizar la configuración de estos 2 archivos, seleccionar la opciòn </w:t>
+      </w:r>
+      <w:r>
+        <w:rPr>
+          <w:b/>
+        </w:rPr>
+        <w:t>Import</w:t>
+      </w:r>
+      <w:r>
+        <w:t xml:space="preserve"> como se muestra en la siguiente figura.  Los archivos se encuentran en la carpeta </w:t>
+      </w:r>
+      <w:r>
+        <w:rPr>
+          <w:rFonts w:ascii="Courier New" w:hAnsi="Courier New" w:cs="Courier New"/>
+        </w:rPr>
+        <w:t>templates</w:t>
+      </w:r>
+      <w:r>
+        <w:t xml:space="preserve"> ubicada el mismo directorio donde se encuentra este documento.</w:t>
+      </w:r>
+    </w:p>
+    <w:p/>
+    <w:p>
+      <w:pPr>
+        <w:jc w:val="center"/>
+      </w:pPr>
+      <w:r>
+        <w:rPr>
+          <w:noProof/>
+          <w:lang w:val="es-ES_tradnl" w:eastAsia="es-ES_tradnl"/>
+        </w:rPr>
+        <w:drawing>
+          <wp:inline distT="0" distB="0" distL="0" distR="0" wp14:anchorId="3950043F" wp14:editId="289C23CF">
+            <wp:extent cx="6492341" cy="2444712"/>
+            <wp:effectExtent l="0" t="0" r="10160" b="0"/>
+            <wp:docPr id="12" name="Imagen 12"/>
+            <wp:cNvGraphicFramePr>
+              <a:graphicFrameLocks xmlns:a="http://schemas.openxmlformats.org/drawingml/2006/main" noChangeAspect="1"/>
+            </wp:cNvGraphicFramePr>
+            <a:graphic xmlns:a="http://schemas.openxmlformats.org/drawingml/2006/main">
+              <a:graphicData uri="http://schemas.openxmlformats.org/drawingml/2006/picture">
+                <pic:pic xmlns:pic="http://schemas.openxmlformats.org/drawingml/2006/picture">
+                  <pic:nvPicPr>
+                    <pic:cNvPr id="12" name="Captura_de_pantalla_2019-01-16_a_la(s)_12.36.44.png"/>
+                    <pic:cNvPicPr/>
+                  </pic:nvPicPr>
+                  <pic:blipFill>
+                    <a:blip r:embed="rId27">
+                      <a:extLst>
+                        <a:ext uri="{28A0092B-C50C-407E-A947-70E740481C1C}">
+                          <a14:useLocalDpi xmlns:a14="http://schemas.microsoft.com/office/drawing/2010/main" val="0"/>
+                        </a:ext>
+                      </a:extLst>
+                    </a:blip>
+                    <a:stretch>
+                      <a:fillRect/>
+                    </a:stretch>
+                  </pic:blipFill>
+                  <pic:spPr>
+                    <a:xfrm>
+                      <a:off x="0" y="0"/>
+                      <a:ext cx="6518724" cy="2454646"/>
+                    </a:xfrm>
+                    <a:prstGeom prst="rect">
+                      <a:avLst/>
+                    </a:prstGeom>
+                  </pic:spPr>
+                </pic:pic>
+              </a:graphicData>
+            </a:graphic>
+          </wp:inline>
+        </w:drawing>
+      </w:r>
+    </w:p>
+    <w:p/>
+    <w:p>
+      <w:pPr>
+        <w:pStyle w:val="Ttulo1"/>
+      </w:pPr>
+      <w:r>
         <w:t>Recomendaciones generales.</w:t>
       </w:r>
     </w:p>
@@ -3441,7 +4078,7 @@
       <w:r>
         <w:t xml:space="preserve">Empleado para realizar diagramas UML:  </w:t>
       </w:r>
-      <w:hyperlink r:id="rId25" w:history="1">
+      <w:hyperlink r:id="rId28" w:history="1">
         <w:r>
           <w:rPr>
             <w:rStyle w:val="Hipervnculo"/>
@@ -3457,7 +4094,7 @@
       <w:r>
         <w:t xml:space="preserve">Seguir las instrucciones que aparecen en la siguiente página para realizar su instalación: </w:t>
       </w:r>
-      <w:hyperlink r:id="rId26" w:history="1">
+      <w:hyperlink r:id="rId29" w:history="1">
         <w:r>
           <w:rPr>
             <w:rStyle w:val="Hipervnculo"/>
@@ -3493,6 +4130,7 @@
         </w:numPr>
       </w:pPr>
       <w:r>
+        <w:lastRenderedPageBreak/>
         <w:t xml:space="preserve">Seleccionar del menú </w:t>
       </w:r>
       <w:r>
@@ -3582,7 +4220,7 @@
                     <pic:cNvPicPr/>
                   </pic:nvPicPr>
                   <pic:blipFill>
-                    <a:blip r:embed="rId27">
+                    <a:blip r:embed="rId30">
                       <a:extLst>
                         <a:ext uri="{28A0092B-C50C-407E-A947-70E740481C1C}">
                           <a14:useLocalDpi xmlns:a14="http://schemas.microsoft.com/office/drawing/2010/main" val="0"/>
@@ -3642,9 +4280,9 @@
       </w:r>
     </w:p>
     <w:sectPr>
-      <w:headerReference w:type="default" r:id="rId28"/>
-      <w:footerReference w:type="default" r:id="rId29"/>
-      <w:footerReference w:type="first" r:id="rId30"/>
+      <w:headerReference w:type="default" r:id="rId31"/>
+      <w:footerReference w:type="default" r:id="rId32"/>
+      <w:footerReference w:type="first" r:id="rId33"/>
       <w:pgSz w:w="12240" w:h="15840" w:code="1"/>
       <w:pgMar w:top="567" w:right="567" w:bottom="567" w:left="567" w:header="284" w:footer="308" w:gutter="0"/>
       <w:cols w:space="708"/>
@@ -3656,7 +4294,7 @@
 </file>
 
 <file path=word/endnotes.xml><?xml version="1.0" encoding="utf-8"?>
-<w:endnotes xmlns:wpc="http://schemas.microsoft.com/office/word/2010/wordprocessingCanvas" xmlns:cx="http://schemas.microsoft.com/office/drawing/2014/chartex" xmlns:cx1="http://schemas.microsoft.com/office/drawing/2015/9/8/chartex" xmlns:cx2="http://schemas.microsoft.com/office/drawing/2015/10/21/chartex" xmlns:cx3="http://schemas.microsoft.com/office/drawing/2016/5/9/chartex" xmlns:cx4="http://schemas.microsoft.com/office/drawing/2016/5/10/chartex" xmlns:cx5="http://schemas.microsoft.com/office/drawing/2016/5/11/chartex" xmlns:cx6="http://schemas.microsoft.com/office/drawing/2016/5/12/chartex" xmlns:cx7="http://schemas.microsoft.com/office/drawing/2016/5/13/chartex" xmlns:cx8="http://schemas.microsoft.com/office/drawing/2016/5/14/chartex" xmlns:mc="http://schemas.openxmlformats.org/markup-compatibility/2006" xmlns:aink="http://schemas.microsoft.com/office/drawing/2016/ink" xmlns:am3d="http://schemas.microsoft.com/office/drawing/2017/model3d" xmlns:o="urn:schemas-microsoft-com:office:office" xmlns:r="http://schemas.openxmlformats.org/officeDocument/2006/relationships" xmlns:m="http://schemas.openxmlformats.org/officeDocument/2006/math" xmlns:v="urn:schemas-microsoft-com:vml" xmlns:wp14="http://schemas.microsoft.com/office/word/2010/wordprocessingDrawing" xmlns:wp="http://schemas.openxmlformats.org/drawingml/2006/wordprocessingDrawing" xmlns:w10="urn:schemas-microsoft-com:office:word" xmlns:w="http://schemas.openxmlformats.org/wordprocessingml/2006/main" xmlns:w14="http://schemas.microsoft.com/office/word/2010/wordml" xmlns:w15="http://schemas.microsoft.com/office/word/2012/wordml" xmlns:w16cid="http://schemas.microsoft.com/office/word/2016/wordml/cid" xmlns:w16se="http://schemas.microsoft.com/office/word/2015/wordml/symex" xmlns:wpg="http://schemas.microsoft.com/office/word/2010/wordprocessingGroup" xmlns:wpi="http://schemas.microsoft.com/office/word/2010/wordprocessingInk" xmlns:wne="http://schemas.microsoft.com/office/word/2006/wordml" xmlns:wps="http://schemas.microsoft.com/office/word/2010/wordprocessingShape" mc:Ignorable="w14 w15 w16se w16cid wp14">
+<w:endnotes xmlns:wpc="http://schemas.microsoft.com/office/word/2010/wordprocessingCanvas" xmlns:mo="http://schemas.microsoft.com/office/mac/office/2008/main" xmlns:mc="http://schemas.openxmlformats.org/markup-compatibility/2006" xmlns:mv="urn:schemas-microsoft-com:mac:vml" xmlns:o="urn:schemas-microsoft-com:office:office" xmlns:r="http://schemas.openxmlformats.org/officeDocument/2006/relationships" xmlns:m="http://schemas.openxmlformats.org/officeDocument/2006/math" xmlns:v="urn:schemas-microsoft-com:vml" xmlns:wp14="http://schemas.microsoft.com/office/word/2010/wordprocessingDrawing" xmlns:wp="http://schemas.openxmlformats.org/drawingml/2006/wordprocessingDrawing" xmlns:w10="urn:schemas-microsoft-com:office:word" xmlns:w="http://schemas.openxmlformats.org/wordprocessingml/2006/main" xmlns:w14="http://schemas.microsoft.com/office/word/2010/wordml" xmlns:w15="http://schemas.microsoft.com/office/word/2012/wordml" xmlns:wpg="http://schemas.microsoft.com/office/word/2010/wordprocessingGroup" xmlns:wpi="http://schemas.microsoft.com/office/word/2010/wordprocessingInk" xmlns:wne="http://schemas.microsoft.com/office/word/2006/wordml" xmlns:wps="http://schemas.microsoft.com/office/word/2010/wordprocessingShape" mc:Ignorable="w14 w15 wp14">
   <w:endnote w:type="separator" w:id="-1">
     <w:p>
       <w:pPr>
@@ -3681,7 +4319,7 @@
 </file>
 
 <file path=word/footer1.xml><?xml version="1.0" encoding="utf-8"?>
-<w:ftr xmlns:wpc="http://schemas.microsoft.com/office/word/2010/wordprocessingCanvas" xmlns:cx="http://schemas.microsoft.com/office/drawing/2014/chartex" xmlns:cx1="http://schemas.microsoft.com/office/drawing/2015/9/8/chartex" xmlns:cx2="http://schemas.microsoft.com/office/drawing/2015/10/21/chartex" xmlns:cx3="http://schemas.microsoft.com/office/drawing/2016/5/9/chartex" xmlns:cx4="http://schemas.microsoft.com/office/drawing/2016/5/10/chartex" xmlns:cx5="http://schemas.microsoft.com/office/drawing/2016/5/11/chartex" xmlns:cx6="http://schemas.microsoft.com/office/drawing/2016/5/12/chartex" xmlns:cx7="http://schemas.microsoft.com/office/drawing/2016/5/13/chartex" xmlns:cx8="http://schemas.microsoft.com/office/drawing/2016/5/14/chartex" xmlns:mc="http://schemas.openxmlformats.org/markup-compatibility/2006" xmlns:aink="http://schemas.microsoft.com/office/drawing/2016/ink" xmlns:am3d="http://schemas.microsoft.com/office/drawing/2017/model3d" xmlns:o="urn:schemas-microsoft-com:office:office" xmlns:r="http://schemas.openxmlformats.org/officeDocument/2006/relationships" xmlns:m="http://schemas.openxmlformats.org/officeDocument/2006/math" xmlns:v="urn:schemas-microsoft-com:vml" xmlns:wp14="http://schemas.microsoft.com/office/word/2010/wordprocessingDrawing" xmlns:wp="http://schemas.openxmlformats.org/drawingml/2006/wordprocessingDrawing" xmlns:w10="urn:schemas-microsoft-com:office:word" xmlns:w="http://schemas.openxmlformats.org/wordprocessingml/2006/main" xmlns:w14="http://schemas.microsoft.com/office/word/2010/wordml" xmlns:w15="http://schemas.microsoft.com/office/word/2012/wordml" xmlns:w16cid="http://schemas.microsoft.com/office/word/2016/wordml/cid" xmlns:w16se="http://schemas.microsoft.com/office/word/2015/wordml/symex" xmlns:wpg="http://schemas.microsoft.com/office/word/2010/wordprocessingGroup" xmlns:wpi="http://schemas.microsoft.com/office/word/2010/wordprocessingInk" xmlns:wne="http://schemas.microsoft.com/office/word/2006/wordml" xmlns:wps="http://schemas.microsoft.com/office/word/2010/wordprocessingShape" mc:Ignorable="w14 w15 w16se w16cid wp14">
+<w:ftr xmlns:wpc="http://schemas.microsoft.com/office/word/2010/wordprocessingCanvas" xmlns:mo="http://schemas.microsoft.com/office/mac/office/2008/main" xmlns:mc="http://schemas.openxmlformats.org/markup-compatibility/2006" xmlns:mv="urn:schemas-microsoft-com:mac:vml" xmlns:o="urn:schemas-microsoft-com:office:office" xmlns:r="http://schemas.openxmlformats.org/officeDocument/2006/relationships" xmlns:m="http://schemas.openxmlformats.org/officeDocument/2006/math" xmlns:v="urn:schemas-microsoft-com:vml" xmlns:wp14="http://schemas.microsoft.com/office/word/2010/wordprocessingDrawing" xmlns:wp="http://schemas.openxmlformats.org/drawingml/2006/wordprocessingDrawing" xmlns:w10="urn:schemas-microsoft-com:office:word" xmlns:w="http://schemas.openxmlformats.org/wordprocessingml/2006/main" xmlns:w14="http://schemas.microsoft.com/office/word/2010/wordml" xmlns:w15="http://schemas.microsoft.com/office/word/2012/wordml" xmlns:wpg="http://schemas.microsoft.com/office/word/2010/wordprocessingGroup" xmlns:wpi="http://schemas.microsoft.com/office/word/2010/wordprocessingInk" xmlns:wne="http://schemas.microsoft.com/office/word/2006/wordml" xmlns:wps="http://schemas.microsoft.com/office/word/2010/wordprocessingShape" mc:Ignorable="w14 w15 wp14">
   <w:p>
     <w:pPr>
       <w:pStyle w:val="Piedepgina"/>
@@ -3742,7 +4380,7 @@
             </wp:anchor>
           </w:drawing>
         </mc:Choice>
-        <mc:Fallback xmlns:mv="urn:schemas-microsoft-com:mac:vml" xmlns:mo="http://schemas.microsoft.com/office/mac/office/2008/main">
+        <mc:Fallback xmlns:w16se="http://schemas.microsoft.com/office/word/2015/wordml/symex" xmlns:w16cid="http://schemas.microsoft.com/office/word/2016/wordml/cid" xmlns:am3d="http://schemas.microsoft.com/office/drawing/2017/model3d" xmlns:aink="http://schemas.microsoft.com/office/drawing/2016/ink" xmlns:cx8="http://schemas.microsoft.com/office/drawing/2016/5/14/chartex" xmlns:cx7="http://schemas.microsoft.com/office/drawing/2016/5/13/chartex" xmlns:cx6="http://schemas.microsoft.com/office/drawing/2016/5/12/chartex" xmlns:cx5="http://schemas.microsoft.com/office/drawing/2016/5/11/chartex" xmlns:cx4="http://schemas.microsoft.com/office/drawing/2016/5/10/chartex" xmlns:cx3="http://schemas.microsoft.com/office/drawing/2016/5/9/chartex" xmlns:cx2="http://schemas.microsoft.com/office/drawing/2015/10/21/chartex" xmlns:cx1="http://schemas.microsoft.com/office/drawing/2015/9/8/chartex" xmlns:cx="http://schemas.microsoft.com/office/drawing/2014/chartex">
           <w:pict>
             <v:line w14:anchorId="5506FDC0" id="Conector_x0020_recto_x0020_4" o:spid="_x0000_s1026" style="position:absolute;z-index:251660288;visibility:visible;mso-wrap-style:square;mso-wrap-distance-left:9pt;mso-wrap-distance-top:0;mso-wrap-distance-right:9pt;mso-wrap-distance-bottom:0;mso-position-horizontal:absolute;mso-position-horizontal-relative:margin;mso-position-vertical:absolute;mso-position-vertical-relative:text" from="0,.5pt" to="550.65pt,.5pt" o:gfxdata="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" strokecolor="black [3040]" strokeweight=".5pt">
               <w10:wrap anchorx="margin"/>
@@ -3813,7 +4451,7 @@
       <w:rPr>
         <w:noProof/>
       </w:rPr>
-      <w:t>7</w:t>
+      <w:t>4</w:t>
     </w:r>
     <w:r>
       <w:rPr>
@@ -3826,7 +4464,7 @@
 </file>
 
 <file path=word/footer2.xml><?xml version="1.0" encoding="utf-8"?>
-<w:ftr xmlns:wpc="http://schemas.microsoft.com/office/word/2010/wordprocessingCanvas" xmlns:cx="http://schemas.microsoft.com/office/drawing/2014/chartex" xmlns:cx1="http://schemas.microsoft.com/office/drawing/2015/9/8/chartex" xmlns:cx2="http://schemas.microsoft.com/office/drawing/2015/10/21/chartex" xmlns:cx3="http://schemas.microsoft.com/office/drawing/2016/5/9/chartex" xmlns:cx4="http://schemas.microsoft.com/office/drawing/2016/5/10/chartex" xmlns:cx5="http://schemas.microsoft.com/office/drawing/2016/5/11/chartex" xmlns:cx6="http://schemas.microsoft.com/office/drawing/2016/5/12/chartex" xmlns:cx7="http://schemas.microsoft.com/office/drawing/2016/5/13/chartex" xmlns:cx8="http://schemas.microsoft.com/office/drawing/2016/5/14/chartex" xmlns:mc="http://schemas.openxmlformats.org/markup-compatibility/2006" xmlns:aink="http://schemas.microsoft.com/office/drawing/2016/ink" xmlns:am3d="http://schemas.microsoft.com/office/drawing/2017/model3d" xmlns:o="urn:schemas-microsoft-com:office:office" xmlns:r="http://schemas.openxmlformats.org/officeDocument/2006/relationships" xmlns:m="http://schemas.openxmlformats.org/officeDocument/2006/math" xmlns:v="urn:schemas-microsoft-com:vml" xmlns:wp14="http://schemas.microsoft.com/office/word/2010/wordprocessingDrawing" xmlns:wp="http://schemas.openxmlformats.org/drawingml/2006/wordprocessingDrawing" xmlns:w10="urn:schemas-microsoft-com:office:word" xmlns:w="http://schemas.openxmlformats.org/wordprocessingml/2006/main" xmlns:w14="http://schemas.microsoft.com/office/word/2010/wordml" xmlns:w15="http://schemas.microsoft.com/office/word/2012/wordml" xmlns:w16cid="http://schemas.microsoft.com/office/word/2016/wordml/cid" xmlns:w16se="http://schemas.microsoft.com/office/word/2015/wordml/symex" xmlns:wpg="http://schemas.microsoft.com/office/word/2010/wordprocessingGroup" xmlns:wpi="http://schemas.microsoft.com/office/word/2010/wordprocessingInk" xmlns:wne="http://schemas.microsoft.com/office/word/2006/wordml" xmlns:wps="http://schemas.microsoft.com/office/word/2010/wordprocessingShape" mc:Ignorable="w14 w15 w16se w16cid wp14">
+<w:ftr xmlns:wpc="http://schemas.microsoft.com/office/word/2010/wordprocessingCanvas" xmlns:mo="http://schemas.microsoft.com/office/mac/office/2008/main" xmlns:mc="http://schemas.openxmlformats.org/markup-compatibility/2006" xmlns:mv="urn:schemas-microsoft-com:mac:vml" xmlns:o="urn:schemas-microsoft-com:office:office" xmlns:r="http://schemas.openxmlformats.org/officeDocument/2006/relationships" xmlns:m="http://schemas.openxmlformats.org/officeDocument/2006/math" xmlns:v="urn:schemas-microsoft-com:vml" xmlns:wp14="http://schemas.microsoft.com/office/word/2010/wordprocessingDrawing" xmlns:wp="http://schemas.openxmlformats.org/drawingml/2006/wordprocessingDrawing" xmlns:w10="urn:schemas-microsoft-com:office:word" xmlns:w="http://schemas.openxmlformats.org/wordprocessingml/2006/main" xmlns:w14="http://schemas.microsoft.com/office/word/2010/wordml" xmlns:w15="http://schemas.microsoft.com/office/word/2012/wordml" xmlns:wpg="http://schemas.microsoft.com/office/word/2010/wordprocessingGroup" xmlns:wpi="http://schemas.microsoft.com/office/word/2010/wordprocessingInk" xmlns:wne="http://schemas.microsoft.com/office/word/2006/wordml" xmlns:wps="http://schemas.microsoft.com/office/word/2010/wordprocessingShape" mc:Ignorable="w14 w15 wp14">
   <w:p>
     <w:pPr>
       <w:pStyle w:val="Piedepgina"/>
@@ -3887,7 +4525,7 @@
             </wp:anchor>
           </w:drawing>
         </mc:Choice>
-        <mc:Fallback xmlns:mv="urn:schemas-microsoft-com:mac:vml" xmlns:mo="http://schemas.microsoft.com/office/mac/office/2008/main">
+        <mc:Fallback xmlns:w16se="http://schemas.microsoft.com/office/word/2015/wordml/symex" xmlns:w16cid="http://schemas.microsoft.com/office/word/2016/wordml/cid" xmlns:am3d="http://schemas.microsoft.com/office/drawing/2017/model3d" xmlns:aink="http://schemas.microsoft.com/office/drawing/2016/ink" xmlns:cx8="http://schemas.microsoft.com/office/drawing/2016/5/14/chartex" xmlns:cx7="http://schemas.microsoft.com/office/drawing/2016/5/13/chartex" xmlns:cx6="http://schemas.microsoft.com/office/drawing/2016/5/12/chartex" xmlns:cx5="http://schemas.microsoft.com/office/drawing/2016/5/11/chartex" xmlns:cx4="http://schemas.microsoft.com/office/drawing/2016/5/10/chartex" xmlns:cx3="http://schemas.microsoft.com/office/drawing/2016/5/9/chartex" xmlns:cx2="http://schemas.microsoft.com/office/drawing/2015/10/21/chartex" xmlns:cx1="http://schemas.microsoft.com/office/drawing/2015/9/8/chartex" xmlns:cx="http://schemas.microsoft.com/office/drawing/2014/chartex">
           <w:pict>
             <v:line w14:anchorId="68DA3574" id="Conector_x0020_recto_x0020_1" o:spid="_x0000_s1026" style="position:absolute;z-index:251661312;visibility:visible;mso-wrap-style:square;mso-wrap-distance-left:9pt;mso-wrap-distance-top:0;mso-wrap-distance-right:9pt;mso-wrap-distance-bottom:0;mso-position-horizontal:absolute;mso-position-horizontal-relative:text;mso-position-vertical:absolute;mso-position-vertical-relative:text" from="-6.65pt,-1pt" to="550.9pt,-1pt" o:gfxdata="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" strokecolor="black [3040]" strokeweight=".5pt"/>
           </w:pict>
@@ -3980,7 +4618,7 @@
 </file>
 
 <file path=word/footnotes.xml><?xml version="1.0" encoding="utf-8"?>
-<w:footnotes xmlns:wpc="http://schemas.microsoft.com/office/word/2010/wordprocessingCanvas" xmlns:cx="http://schemas.microsoft.com/office/drawing/2014/chartex" xmlns:cx1="http://schemas.microsoft.com/office/drawing/2015/9/8/chartex" xmlns:cx2="http://schemas.microsoft.com/office/drawing/2015/10/21/chartex" xmlns:cx3="http://schemas.microsoft.com/office/drawing/2016/5/9/chartex" xmlns:cx4="http://schemas.microsoft.com/office/drawing/2016/5/10/chartex" xmlns:cx5="http://schemas.microsoft.com/office/drawing/2016/5/11/chartex" xmlns:cx6="http://schemas.microsoft.com/office/drawing/2016/5/12/chartex" xmlns:cx7="http://schemas.microsoft.com/office/drawing/2016/5/13/chartex" xmlns:cx8="http://schemas.microsoft.com/office/drawing/2016/5/14/chartex" xmlns:mc="http://schemas.openxmlformats.org/markup-compatibility/2006" xmlns:aink="http://schemas.microsoft.com/office/drawing/2016/ink" xmlns:am3d="http://schemas.microsoft.com/office/drawing/2017/model3d" xmlns:o="urn:schemas-microsoft-com:office:office" xmlns:r="http://schemas.openxmlformats.org/officeDocument/2006/relationships" xmlns:m="http://schemas.openxmlformats.org/officeDocument/2006/math" xmlns:v="urn:schemas-microsoft-com:vml" xmlns:wp14="http://schemas.microsoft.com/office/word/2010/wordprocessingDrawing" xmlns:wp="http://schemas.openxmlformats.org/drawingml/2006/wordprocessingDrawing" xmlns:w10="urn:schemas-microsoft-com:office:word" xmlns:w="http://schemas.openxmlformats.org/wordprocessingml/2006/main" xmlns:w14="http://schemas.microsoft.com/office/word/2010/wordml" xmlns:w15="http://schemas.microsoft.com/office/word/2012/wordml" xmlns:w16cid="http://schemas.microsoft.com/office/word/2016/wordml/cid" xmlns:w16se="http://schemas.microsoft.com/office/word/2015/wordml/symex" xmlns:wpg="http://schemas.microsoft.com/office/word/2010/wordprocessingGroup" xmlns:wpi="http://schemas.microsoft.com/office/word/2010/wordprocessingInk" xmlns:wne="http://schemas.microsoft.com/office/word/2006/wordml" xmlns:wps="http://schemas.microsoft.com/office/word/2010/wordprocessingShape" mc:Ignorable="w14 w15 w16se w16cid wp14">
+<w:footnotes xmlns:wpc="http://schemas.microsoft.com/office/word/2010/wordprocessingCanvas" xmlns:mo="http://schemas.microsoft.com/office/mac/office/2008/main" xmlns:mc="http://schemas.openxmlformats.org/markup-compatibility/2006" xmlns:mv="urn:schemas-microsoft-com:mac:vml" xmlns:o="urn:schemas-microsoft-com:office:office" xmlns:r="http://schemas.openxmlformats.org/officeDocument/2006/relationships" xmlns:m="http://schemas.openxmlformats.org/officeDocument/2006/math" xmlns:v="urn:schemas-microsoft-com:vml" xmlns:wp14="http://schemas.microsoft.com/office/word/2010/wordprocessingDrawing" xmlns:wp="http://schemas.openxmlformats.org/drawingml/2006/wordprocessingDrawing" xmlns:w10="urn:schemas-microsoft-com:office:word" xmlns:w="http://schemas.openxmlformats.org/wordprocessingml/2006/main" xmlns:w14="http://schemas.microsoft.com/office/word/2010/wordml" xmlns:w15="http://schemas.microsoft.com/office/word/2012/wordml" xmlns:wpg="http://schemas.microsoft.com/office/word/2010/wordprocessingGroup" xmlns:wpi="http://schemas.microsoft.com/office/word/2010/wordprocessingInk" xmlns:wne="http://schemas.microsoft.com/office/word/2006/wordml" xmlns:wps="http://schemas.microsoft.com/office/word/2010/wordprocessingShape" mc:Ignorable="w14 w15 wp14">
   <w:footnote w:type="separator" w:id="-1">
     <w:p>
       <w:pPr>
@@ -4005,7 +4643,7 @@
 </file>
 
 <file path=word/header1.xml><?xml version="1.0" encoding="utf-8"?>
-<w:hdr xmlns:wpc="http://schemas.microsoft.com/office/word/2010/wordprocessingCanvas" xmlns:cx="http://schemas.microsoft.com/office/drawing/2014/chartex" xmlns:cx1="http://schemas.microsoft.com/office/drawing/2015/9/8/chartex" xmlns:cx2="http://schemas.microsoft.com/office/drawing/2015/10/21/chartex" xmlns:cx3="http://schemas.microsoft.com/office/drawing/2016/5/9/chartex" xmlns:cx4="http://schemas.microsoft.com/office/drawing/2016/5/10/chartex" xmlns:cx5="http://schemas.microsoft.com/office/drawing/2016/5/11/chartex" xmlns:cx6="http://schemas.microsoft.com/office/drawing/2016/5/12/chartex" xmlns:cx7="http://schemas.microsoft.com/office/drawing/2016/5/13/chartex" xmlns:cx8="http://schemas.microsoft.com/office/drawing/2016/5/14/chartex" xmlns:mc="http://schemas.openxmlformats.org/markup-compatibility/2006" xmlns:aink="http://schemas.microsoft.com/office/drawing/2016/ink" xmlns:am3d="http://schemas.microsoft.com/office/drawing/2017/model3d" xmlns:o="urn:schemas-microsoft-com:office:office" xmlns:r="http://schemas.openxmlformats.org/officeDocument/2006/relationships" xmlns:m="http://schemas.openxmlformats.org/officeDocument/2006/math" xmlns:v="urn:schemas-microsoft-com:vml" xmlns:wp14="http://schemas.microsoft.com/office/word/2010/wordprocessingDrawing" xmlns:wp="http://schemas.openxmlformats.org/drawingml/2006/wordprocessingDrawing" xmlns:w10="urn:schemas-microsoft-com:office:word" xmlns:w="http://schemas.openxmlformats.org/wordprocessingml/2006/main" xmlns:w14="http://schemas.microsoft.com/office/word/2010/wordml" xmlns:w15="http://schemas.microsoft.com/office/word/2012/wordml" xmlns:w16cid="http://schemas.microsoft.com/office/word/2016/wordml/cid" xmlns:w16se="http://schemas.microsoft.com/office/word/2015/wordml/symex" xmlns:wpg="http://schemas.microsoft.com/office/word/2010/wordprocessingGroup" xmlns:wpi="http://schemas.microsoft.com/office/word/2010/wordprocessingInk" xmlns:wne="http://schemas.microsoft.com/office/word/2006/wordml" xmlns:wps="http://schemas.microsoft.com/office/word/2010/wordprocessingShape" mc:Ignorable="w14 w15 w16se w16cid wp14">
+<w:hdr xmlns:wpc="http://schemas.microsoft.com/office/word/2010/wordprocessingCanvas" xmlns:mo="http://schemas.microsoft.com/office/mac/office/2008/main" xmlns:mc="http://schemas.openxmlformats.org/markup-compatibility/2006" xmlns:mv="urn:schemas-microsoft-com:mac:vml" xmlns:o="urn:schemas-microsoft-com:office:office" xmlns:r="http://schemas.openxmlformats.org/officeDocument/2006/relationships" xmlns:m="http://schemas.openxmlformats.org/officeDocument/2006/math" xmlns:v="urn:schemas-microsoft-com:vml" xmlns:wp14="http://schemas.microsoft.com/office/word/2010/wordprocessingDrawing" xmlns:wp="http://schemas.openxmlformats.org/drawingml/2006/wordprocessingDrawing" xmlns:w10="urn:schemas-microsoft-com:office:word" xmlns:w="http://schemas.openxmlformats.org/wordprocessingml/2006/main" xmlns:w14="http://schemas.microsoft.com/office/word/2010/wordml" xmlns:w15="http://schemas.microsoft.com/office/word/2012/wordml" xmlns:wpg="http://schemas.microsoft.com/office/word/2010/wordprocessingGroup" xmlns:wpi="http://schemas.microsoft.com/office/word/2010/wordprocessingInk" xmlns:wne="http://schemas.microsoft.com/office/word/2006/wordml" xmlns:wps="http://schemas.microsoft.com/office/word/2010/wordprocessingShape" mc:Ignorable="w14 w15 wp14">
   <w:p>
     <w:pPr>
       <w:pStyle w:val="Encabezado"/>
@@ -4079,8 +4717,8 @@
 </file>
 
 <file path=word/numbering.xml><?xml version="1.0" encoding="utf-8"?>
-<w:numbering xmlns:wpc="http://schemas.microsoft.com/office/word/2010/wordprocessingCanvas" xmlns:cx="http://schemas.microsoft.com/office/drawing/2014/chartex" xmlns:cx1="http://schemas.microsoft.com/office/drawing/2015/9/8/chartex" xmlns:cx2="http://schemas.microsoft.com/office/drawing/2015/10/21/chartex" xmlns:cx3="http://schemas.microsoft.com/office/drawing/2016/5/9/chartex" xmlns:cx4="http://schemas.microsoft.com/office/drawing/2016/5/10/chartex" xmlns:cx5="http://schemas.microsoft.com/office/drawing/2016/5/11/chartex" xmlns:cx6="http://schemas.microsoft.com/office/drawing/2016/5/12/chartex" xmlns:cx7="http://schemas.microsoft.com/office/drawing/2016/5/13/chartex" xmlns:cx8="http://schemas.microsoft.com/office/drawing/2016/5/14/chartex" xmlns:mc="http://schemas.openxmlformats.org/markup-compatibility/2006" xmlns:aink="http://schemas.microsoft.com/office/drawing/2016/ink" xmlns:am3d="http://schemas.microsoft.com/office/drawing/2017/model3d" xmlns:o="urn:schemas-microsoft-com:office:office" xmlns:r="http://schemas.openxmlformats.org/officeDocument/2006/relationships" xmlns:m="http://schemas.openxmlformats.org/officeDocument/2006/math" xmlns:v="urn:schemas-microsoft-com:vml" xmlns:wp14="http://schemas.microsoft.com/office/word/2010/wordprocessingDrawing" xmlns:wp="http://schemas.openxmlformats.org/drawingml/2006/wordprocessingDrawing" xmlns:w10="urn:schemas-microsoft-com:office:word" xmlns:w="http://schemas.openxmlformats.org/wordprocessingml/2006/main" xmlns:w14="http://schemas.microsoft.com/office/word/2010/wordml" xmlns:w15="http://schemas.microsoft.com/office/word/2012/wordml" xmlns:w16cid="http://schemas.microsoft.com/office/word/2016/wordml/cid" xmlns:w16se="http://schemas.microsoft.com/office/word/2015/wordml/symex" xmlns:wpg="http://schemas.microsoft.com/office/word/2010/wordprocessingGroup" xmlns:wpi="http://schemas.microsoft.com/office/word/2010/wordprocessingInk" xmlns:wne="http://schemas.microsoft.com/office/word/2006/wordml" xmlns:wps="http://schemas.microsoft.com/office/word/2010/wordprocessingShape" mc:Ignorable="w14 w15 w16se w16cid wp14">
-  <w:abstractNum w:abstractNumId="0" w15:restartNumberingAfterBreak="0">
+<w:numbering xmlns:wpc="http://schemas.microsoft.com/office/word/2010/wordprocessingCanvas" xmlns:mo="http://schemas.microsoft.com/office/mac/office/2008/main" xmlns:mc="http://schemas.openxmlformats.org/markup-compatibility/2006" xmlns:mv="urn:schemas-microsoft-com:mac:vml" xmlns:o="urn:schemas-microsoft-com:office:office" xmlns:r="http://schemas.openxmlformats.org/officeDocument/2006/relationships" xmlns:m="http://schemas.openxmlformats.org/officeDocument/2006/math" xmlns:v="urn:schemas-microsoft-com:vml" xmlns:wp14="http://schemas.microsoft.com/office/word/2010/wordprocessingDrawing" xmlns:wp="http://schemas.openxmlformats.org/drawingml/2006/wordprocessingDrawing" xmlns:w10="urn:schemas-microsoft-com:office:word" xmlns:w="http://schemas.openxmlformats.org/wordprocessingml/2006/main" xmlns:w14="http://schemas.microsoft.com/office/word/2010/wordml" xmlns:w15="http://schemas.microsoft.com/office/word/2012/wordml" xmlns:wpg="http://schemas.microsoft.com/office/word/2010/wordprocessingGroup" xmlns:wpi="http://schemas.microsoft.com/office/word/2010/wordprocessingInk" xmlns:wne="http://schemas.microsoft.com/office/word/2006/wordml" xmlns:wps="http://schemas.microsoft.com/office/word/2010/wordprocessingShape" mc:Ignorable="w14 w15 wp14">
+  <w:abstractNum w:abstractNumId="0">
     <w:nsid w:val="09646598"/>
     <w:multiLevelType w:val="hybridMultilevel"/>
     <w:tmpl w:val="5DACF1AA"/>
@@ -4220,7 +4858,7 @@
       </w:rPr>
     </w:lvl>
   </w:abstractNum>
-  <w:abstractNum w:abstractNumId="1" w15:restartNumberingAfterBreak="0">
+  <w:abstractNum w:abstractNumId="1">
     <w:nsid w:val="1C076490"/>
     <w:multiLevelType w:val="hybridMultilevel"/>
     <w:tmpl w:val="819470DA"/>
@@ -4360,7 +4998,7 @@
       </w:rPr>
     </w:lvl>
   </w:abstractNum>
-  <w:abstractNum w:abstractNumId="2" w15:restartNumberingAfterBreak="0">
+  <w:abstractNum w:abstractNumId="2">
     <w:nsid w:val="28A56DD6"/>
     <w:multiLevelType w:val="hybridMultilevel"/>
     <w:tmpl w:val="D5E2EE00"/>
@@ -4500,7 +5138,7 @@
       </w:rPr>
     </w:lvl>
   </w:abstractNum>
-  <w:abstractNum w:abstractNumId="3" w15:restartNumberingAfterBreak="0">
+  <w:abstractNum w:abstractNumId="3">
     <w:nsid w:val="2BCE4BED"/>
     <w:multiLevelType w:val="hybridMultilevel"/>
     <w:tmpl w:val="A3520626"/>
@@ -4640,7 +5278,7 @@
       </w:rPr>
     </w:lvl>
   </w:abstractNum>
-  <w:abstractNum w:abstractNumId="4" w15:restartNumberingAfterBreak="0">
+  <w:abstractNum w:abstractNumId="4">
     <w:nsid w:val="38E2631E"/>
     <w:multiLevelType w:val="hybridMultilevel"/>
     <w:tmpl w:val="49D86E2A"/>
@@ -4727,7 +5365,7 @@
       </w:pPr>
     </w:lvl>
   </w:abstractNum>
-  <w:abstractNum w:abstractNumId="5" w15:restartNumberingAfterBreak="0">
+  <w:abstractNum w:abstractNumId="5">
     <w:nsid w:val="415224EE"/>
     <w:multiLevelType w:val="hybridMultilevel"/>
     <w:tmpl w:val="06D21E82"/>
@@ -4814,7 +5452,120 @@
       </w:pPr>
     </w:lvl>
   </w:abstractNum>
-  <w:abstractNum w:abstractNumId="6" w15:restartNumberingAfterBreak="0">
+  <w:abstractNum w:abstractNumId="6">
+    <w:nsid w:val="5C1A2507"/>
+    <w:multiLevelType w:val="hybridMultilevel"/>
+    <w:tmpl w:val="6ACA641C"/>
+    <w:lvl w:ilvl="0" w:tplc="040A0001">
+      <w:start w:val="1"/>
+      <w:numFmt w:val="bullet"/>
+      <w:lvlText w:val=""/>
+      <w:lvlJc w:val="left"/>
+      <w:pPr>
+        <w:ind w:left="360" w:hanging="360"/>
+      </w:pPr>
+      <w:rPr>
+        <w:rFonts w:ascii="Symbol" w:hAnsi="Symbol" w:hint="default"/>
+      </w:rPr>
+    </w:lvl>
+    <w:lvl w:ilvl="1" w:tplc="040A0003" w:tentative="1">
+      <w:start w:val="1"/>
+      <w:numFmt w:val="bullet"/>
+      <w:lvlText w:val="o"/>
+      <w:lvlJc w:val="left"/>
+      <w:pPr>
+        <w:ind w:left="1080" w:hanging="360"/>
+      </w:pPr>
+      <w:rPr>
+        <w:rFonts w:ascii="Courier New" w:hAnsi="Courier New" w:cs="Courier New" w:hint="default"/>
+      </w:rPr>
+    </w:lvl>
+    <w:lvl w:ilvl="2" w:tplc="040A0005" w:tentative="1">
+      <w:start w:val="1"/>
+      <w:numFmt w:val="bullet"/>
+      <w:lvlText w:val=""/>
+      <w:lvlJc w:val="left"/>
+      <w:pPr>
+        <w:ind w:left="1800" w:hanging="360"/>
+      </w:pPr>
+      <w:rPr>
+        <w:rFonts w:ascii="Wingdings" w:hAnsi="Wingdings" w:hint="default"/>
+      </w:rPr>
+    </w:lvl>
+    <w:lvl w:ilvl="3" w:tplc="040A0001" w:tentative="1">
+      <w:start w:val="1"/>
+      <w:numFmt w:val="bullet"/>
+      <w:lvlText w:val=""/>
+      <w:lvlJc w:val="left"/>
+      <w:pPr>
+        <w:ind w:left="2520" w:hanging="360"/>
+      </w:pPr>
+      <w:rPr>
+        <w:rFonts w:ascii="Symbol" w:hAnsi="Symbol" w:hint="default"/>
+      </w:rPr>
+    </w:lvl>
+    <w:lvl w:ilvl="4" w:tplc="040A0003" w:tentative="1">
+      <w:start w:val="1"/>
+      <w:numFmt w:val="bullet"/>
+      <w:lvlText w:val="o"/>
+      <w:lvlJc w:val="left"/>
+      <w:pPr>
+        <w:ind w:left="3240" w:hanging="360"/>
+      </w:pPr>
+      <w:rPr>
+        <w:rFonts w:ascii="Courier New" w:hAnsi="Courier New" w:cs="Courier New" w:hint="default"/>
+      </w:rPr>
+    </w:lvl>
+    <w:lvl w:ilvl="5" w:tplc="040A0005" w:tentative="1">
+      <w:start w:val="1"/>
+      <w:numFmt w:val="bullet"/>
+      <w:lvlText w:val=""/>
+      <w:lvlJc w:val="left"/>
+      <w:pPr>
+        <w:ind w:left="3960" w:hanging="360"/>
+      </w:pPr>
+      <w:rPr>
+        <w:rFonts w:ascii="Wingdings" w:hAnsi="Wingdings" w:hint="default"/>
+      </w:rPr>
+    </w:lvl>
+    <w:lvl w:ilvl="6" w:tplc="040A0001" w:tentative="1">
+      <w:start w:val="1"/>
+      <w:numFmt w:val="bullet"/>
+      <w:lvlText w:val=""/>
+      <w:lvlJc w:val="left"/>
+      <w:pPr>
+        <w:ind w:left="4680" w:hanging="360"/>
+      </w:pPr>
+      <w:rPr>
+        <w:rFonts w:ascii="Symbol" w:hAnsi="Symbol" w:hint="default"/>
+      </w:rPr>
+    </w:lvl>
+    <w:lvl w:ilvl="7" w:tplc="040A0003" w:tentative="1">
+      <w:start w:val="1"/>
+      <w:numFmt w:val="bullet"/>
+      <w:lvlText w:val="o"/>
+      <w:lvlJc w:val="left"/>
+      <w:pPr>
+        <w:ind w:left="5400" w:hanging="360"/>
+      </w:pPr>
+      <w:rPr>
+        <w:rFonts w:ascii="Courier New" w:hAnsi="Courier New" w:cs="Courier New" w:hint="default"/>
+      </w:rPr>
+    </w:lvl>
+    <w:lvl w:ilvl="8" w:tplc="040A0005" w:tentative="1">
+      <w:start w:val="1"/>
+      <w:numFmt w:val="bullet"/>
+      <w:lvlText w:val=""/>
+      <w:lvlJc w:val="left"/>
+      <w:pPr>
+        <w:ind w:left="6120" w:hanging="360"/>
+      </w:pPr>
+      <w:rPr>
+        <w:rFonts w:ascii="Wingdings" w:hAnsi="Wingdings" w:hint="default"/>
+      </w:rPr>
+    </w:lvl>
+  </w:abstractNum>
+  <w:abstractNum w:abstractNumId="7">
     <w:nsid w:val="5C1C7B1F"/>
     <w:multiLevelType w:val="hybridMultilevel"/>
     <w:tmpl w:val="53426D0C"/>
@@ -4930,7 +5681,7 @@
       </w:rPr>
     </w:lvl>
   </w:abstractNum>
-  <w:abstractNum w:abstractNumId="7" w15:restartNumberingAfterBreak="0">
+  <w:abstractNum w:abstractNumId="8">
     <w:nsid w:val="66690662"/>
     <w:multiLevelType w:val="hybridMultilevel"/>
     <w:tmpl w:val="35D20D56"/>
@@ -5070,7 +5821,7 @@
       </w:rPr>
     </w:lvl>
   </w:abstractNum>
-  <w:abstractNum w:abstractNumId="8" w15:restartNumberingAfterBreak="0">
+  <w:abstractNum w:abstractNumId="9">
     <w:nsid w:val="6B0B664C"/>
     <w:multiLevelType w:val="multilevel"/>
     <w:tmpl w:val="FD345EEC"/>
@@ -5162,7 +5913,7 @@
       </w:pPr>
     </w:lvl>
   </w:abstractNum>
-  <w:abstractNum w:abstractNumId="9" w15:restartNumberingAfterBreak="0">
+  <w:abstractNum w:abstractNumId="10">
     <w:nsid w:val="752278B4"/>
     <w:multiLevelType w:val="hybridMultilevel"/>
     <w:tmpl w:val="AF4A1898"/>
@@ -5303,7 +6054,7 @@
     </w:lvl>
   </w:abstractNum>
   <w:num w:numId="1">
-    <w:abstractNumId w:val="8"/>
+    <w:abstractNumId w:val="9"/>
   </w:num>
   <w:num w:numId="2">
     <w:abstractNumId w:val="4"/>
@@ -5315,10 +6066,10 @@
     <w:abstractNumId w:val="2"/>
   </w:num>
   <w:num w:numId="5">
-    <w:abstractNumId w:val="6"/>
+    <w:abstractNumId w:val="7"/>
   </w:num>
   <w:num w:numId="6">
-    <w:abstractNumId w:val="9"/>
+    <w:abstractNumId w:val="10"/>
   </w:num>
   <w:num w:numId="7">
     <w:abstractNumId w:val="1"/>
@@ -5330,14 +6081,47 @@
     <w:abstractNumId w:val="0"/>
   </w:num>
   <w:num w:numId="10">
-    <w:abstractNumId w:val="7"/>
+    <w:abstractNumId w:val="8"/>
+  </w:num>
+  <w:num w:numId="11">
+    <w:abstractNumId w:val="6"/>
+  </w:num>
+  <w:num w:numId="12">
+    <w:abstractNumId w:val="9"/>
+    <w:lvlOverride w:ilvl="0">
+      <w:startOverride w:val="1"/>
+    </w:lvlOverride>
+    <w:lvlOverride w:ilvl="1">
+      <w:startOverride w:val="1"/>
+    </w:lvlOverride>
+    <w:lvlOverride w:ilvl="2">
+      <w:startOverride w:val="1"/>
+    </w:lvlOverride>
+    <w:lvlOverride w:ilvl="3">
+      <w:startOverride w:val="1"/>
+    </w:lvlOverride>
+    <w:lvlOverride w:ilvl="4">
+      <w:startOverride w:val="1"/>
+    </w:lvlOverride>
+    <w:lvlOverride w:ilvl="5">
+      <w:startOverride w:val="1"/>
+    </w:lvlOverride>
+    <w:lvlOverride w:ilvl="6">
+      <w:startOverride w:val="1"/>
+    </w:lvlOverride>
+    <w:lvlOverride w:ilvl="7">
+      <w:startOverride w:val="1"/>
+    </w:lvlOverride>
+    <w:lvlOverride w:ilvl="8">
+      <w:startOverride w:val="1"/>
+    </w:lvlOverride>
   </w:num>
   <w:numIdMacAtCleanup w:val="10"/>
 </w:numbering>
 </file>
 
 <file path=word/styles.xml><?xml version="1.0" encoding="utf-8"?>
-<w:styles xmlns:mc="http://schemas.openxmlformats.org/markup-compatibility/2006" xmlns:r="http://schemas.openxmlformats.org/officeDocument/2006/relationships" xmlns:w="http://schemas.openxmlformats.org/wordprocessingml/2006/main" xmlns:w14="http://schemas.microsoft.com/office/word/2010/wordml" xmlns:w15="http://schemas.microsoft.com/office/word/2012/wordml" xmlns:w16cid="http://schemas.microsoft.com/office/word/2016/wordml/cid" xmlns:w16se="http://schemas.microsoft.com/office/word/2015/wordml/symex" mc:Ignorable="w14 w15 w16se w16cid">
+<w:styles xmlns:mc="http://schemas.openxmlformats.org/markup-compatibility/2006" xmlns:r="http://schemas.openxmlformats.org/officeDocument/2006/relationships" xmlns:w="http://schemas.openxmlformats.org/wordprocessingml/2006/main" xmlns:w14="http://schemas.microsoft.com/office/word/2010/wordml" xmlns:w15="http://schemas.microsoft.com/office/word/2012/wordml" mc:Ignorable="w14 w15">
   <w:docDefaults>
     <w:rPrDefault>
       <w:rPr>
@@ -5353,7 +6137,7 @@
       </w:pPr>
     </w:pPrDefault>
   </w:docDefaults>
-  <w:latentStyles w:defLockedState="0" w:defUIPriority="99" w:defSemiHidden="0" w:defUnhideWhenUsed="0" w:defQFormat="0" w:count="375">
+  <w:latentStyles w:defLockedState="0" w:defUIPriority="99" w:defSemiHidden="0" w:defUnhideWhenUsed="0" w:defQFormat="0" w:count="380">
     <w:lsdException w:name="Normal" w:uiPriority="0" w:qFormat="1"/>
     <w:lsdException w:name="heading 1" w:uiPriority="9" w:qFormat="1"/>
     <w:lsdException w:name="heading 2" w:semiHidden="1" w:uiPriority="9" w:unhideWhenUsed="1" w:qFormat="1"/>
@@ -6019,6 +6803,7 @@
       <w:spacing w:after="0" w:line="240" w:lineRule="auto"/>
     </w:pPr>
     <w:tblPr>
+      <w:tblInd w:w="0" w:type="dxa"/>
       <w:tblBorders>
         <w:top w:val="single" w:sz="4" w:space="0" w:color="auto"/>
         <w:left w:val="single" w:sz="4" w:space="0" w:color="auto"/>
@@ -6027,6 +6812,12 @@
         <w:insideH w:val="single" w:sz="4" w:space="0" w:color="auto"/>
         <w:insideV w:val="single" w:sz="4" w:space="0" w:color="auto"/>
       </w:tblBorders>
+      <w:tblCellMar>
+        <w:top w:w="0" w:type="dxa"/>
+        <w:left w:w="108" w:type="dxa"/>
+        <w:bottom w:w="0" w:type="dxa"/>
+        <w:right w:w="108" w:type="dxa"/>
+      </w:tblCellMar>
     </w:tblPr>
   </w:style>
   <w:style w:type="table" w:styleId="Cuadrculaclara-nfasis1">
@@ -6040,6 +6831,7 @@
     <w:tblPr>
       <w:tblStyleRowBandSize w:val="1"/>
       <w:tblStyleColBandSize w:val="1"/>
+      <w:tblInd w:w="0" w:type="dxa"/>
       <w:tblBorders>
         <w:top w:val="single" w:sz="8" w:space="0" w:color="4F81BD" w:themeColor="accent1"/>
         <w:left w:val="single" w:sz="8" w:space="0" w:color="4F81BD" w:themeColor="accent1"/>
@@ -6048,6 +6840,12 @@
         <w:insideH w:val="single" w:sz="8" w:space="0" w:color="4F81BD" w:themeColor="accent1"/>
         <w:insideV w:val="single" w:sz="8" w:space="0" w:color="4F81BD" w:themeColor="accent1"/>
       </w:tblBorders>
+      <w:tblCellMar>
+        <w:top w:w="0" w:type="dxa"/>
+        <w:left w:w="108" w:type="dxa"/>
+        <w:bottom w:w="0" w:type="dxa"/>
+        <w:right w:w="108" w:type="dxa"/>
+      </w:tblCellMar>
     </w:tblPr>
     <w:tblStylePr w:type="firstRow">
       <w:pPr>
@@ -6163,6 +6961,7 @@
     <w:tblPr>
       <w:tblStyleRowBandSize w:val="1"/>
       <w:tblStyleColBandSize w:val="1"/>
+      <w:tblInd w:w="0" w:type="dxa"/>
       <w:tblBorders>
         <w:top w:val="single" w:sz="8" w:space="0" w:color="7BA0CD" w:themeColor="accent1" w:themeTint="BF"/>
         <w:left w:val="single" w:sz="8" w:space="0" w:color="7BA0CD" w:themeColor="accent1" w:themeTint="BF"/>
@@ -6170,6 +6969,12 @@
         <w:right w:val="single" w:sz="8" w:space="0" w:color="7BA0CD" w:themeColor="accent1" w:themeTint="BF"/>
         <w:insideH w:val="single" w:sz="8" w:space="0" w:color="7BA0CD" w:themeColor="accent1" w:themeTint="BF"/>
       </w:tblBorders>
+      <w:tblCellMar>
+        <w:top w:w="0" w:type="dxa"/>
+        <w:left w:w="108" w:type="dxa"/>
+        <w:bottom w:w="0" w:type="dxa"/>
+        <w:right w:w="108" w:type="dxa"/>
+      </w:tblCellMar>
     </w:tblPr>
     <w:tblStylePr w:type="firstRow">
       <w:pPr>
@@ -6265,10 +7070,17 @@
     <w:tblPr>
       <w:tblStyleRowBandSize w:val="1"/>
       <w:tblStyleColBandSize w:val="1"/>
+      <w:tblInd w:w="0" w:type="dxa"/>
       <w:tblBorders>
         <w:top w:val="single" w:sz="8" w:space="0" w:color="4F81BD" w:themeColor="accent1"/>
         <w:bottom w:val="single" w:sz="8" w:space="0" w:color="4F81BD" w:themeColor="accent1"/>
       </w:tblBorders>
+      <w:tblCellMar>
+        <w:top w:w="0" w:type="dxa"/>
+        <w:left w:w="108" w:type="dxa"/>
+        <w:bottom w:w="0" w:type="dxa"/>
+        <w:right w:w="108" w:type="dxa"/>
+      </w:tblCellMar>
     </w:tblPr>
     <w:tblStylePr w:type="firstRow">
       <w:rPr>
@@ -6339,6 +7151,7 @@
     <w:tblPr>
       <w:tblStyleRowBandSize w:val="1"/>
       <w:tblStyleColBandSize w:val="1"/>
+      <w:tblInd w:w="0" w:type="dxa"/>
       <w:tblBorders>
         <w:top w:val="single" w:sz="8" w:space="0" w:color="7BA0CD" w:themeColor="accent1" w:themeTint="BF"/>
         <w:left w:val="single" w:sz="8" w:space="0" w:color="7BA0CD" w:themeColor="accent1" w:themeTint="BF"/>
@@ -6347,6 +7160,12 @@
         <w:insideH w:val="single" w:sz="8" w:space="0" w:color="7BA0CD" w:themeColor="accent1" w:themeTint="BF"/>
         <w:insideV w:val="single" w:sz="8" w:space="0" w:color="7BA0CD" w:themeColor="accent1" w:themeTint="BF"/>
       </w:tblBorders>
+      <w:tblCellMar>
+        <w:top w:w="0" w:type="dxa"/>
+        <w:left w:w="108" w:type="dxa"/>
+        <w:bottom w:w="0" w:type="dxa"/>
+        <w:right w:w="108" w:type="dxa"/>
+      </w:tblCellMar>
     </w:tblPr>
     <w:tcPr>
       <w:shd w:val="clear" w:color="auto" w:fill="D3DFEE" w:themeFill="accent1" w:themeFillTint="3F"/>
@@ -6926,7 +7745,7 @@
 </file>
 
 <file path=customXml/itemProps1.xml><?xml version="1.0" encoding="utf-8"?>
-<ds:datastoreItem xmlns:ds="http://schemas.openxmlformats.org/officeDocument/2006/customXml" ds:itemID="{78F5AF30-D52F-41DB-89F2-E1E26E7FB2AF}">
+<ds:datastoreItem xmlns:ds="http://schemas.openxmlformats.org/officeDocument/2006/customXml" ds:itemID="{8A8AA7C6-7B5F-564E-A654-F567AEC9A01B}">
   <ds:schemaRefs>
     <ds:schemaRef ds:uri="http://schemas.openxmlformats.org/officeDocument/2006/bibliography"/>
   </ds:schemaRefs>

</xml_diff>